<commit_message>
completed 2th lab again
</commit_message>
<xml_diff>
--- a/Lab_2/Отчет_2.docx
+++ b/Lab_2/Отчет_2.docx
@@ -307,24 +307,6 @@
           <w:sz w:val="28"/>
           <w:szCs w:val="28"/>
         </w:rPr>
-        <w:t>Погосян М. Д.</w:t>
-      </w:r>
-    </w:p>
-    <w:p>
-      <w:pPr>
-        <w:jc w:val="right"/>
-        <w:rPr>
-          <w:rFonts w:ascii="Times New Roman" w:hAnsi="Times New Roman" w:cs="Times New Roman"/>
-          <w:sz w:val="28"/>
-          <w:szCs w:val="28"/>
-        </w:rPr>
-      </w:pPr>
-      <w:r>
-        <w:rPr>
-          <w:rFonts w:ascii="Times New Roman" w:hAnsi="Times New Roman" w:cs="Times New Roman"/>
-          <w:sz w:val="28"/>
-          <w:szCs w:val="28"/>
-        </w:rPr>
         <w:t>Проверили:</w:t>
       </w:r>
     </w:p>
@@ -466,6 +448,7 @@
           <w:sz w:val="28"/>
           <w:szCs w:val="28"/>
         </w:rPr>
+        <w:lastRenderedPageBreak/>
         <w:t>Цель:</w:t>
       </w:r>
       <w:r>
@@ -614,66 +597,25 @@
           <w:szCs w:val="24"/>
           <w:lang w:val="en-US"/>
         </w:rPr>
-        <w:t xml:space="preserve">from random import </w:t>
-      </w:r>
-      <w:proofErr w:type="spellStart"/>
-      <w:r>
-        <w:rPr>
-          <w:rFonts w:ascii="Consolas" w:hAnsi="Consolas" w:cs="Times New Roman"/>
-          <w:sz w:val="24"/>
-          <w:szCs w:val="24"/>
-          <w:lang w:val="en-US"/>
-        </w:rPr>
-        <w:t>randint</w:t>
-      </w:r>
-      <w:proofErr w:type="spellEnd"/>
-    </w:p>
-    <w:p>
-      <w:pPr>
-        <w:spacing w:after="0"/>
-        <w:rPr>
-          <w:rFonts w:ascii="Consolas" w:hAnsi="Consolas" w:cs="Times New Roman"/>
-          <w:sz w:val="24"/>
-          <w:szCs w:val="24"/>
-        </w:rPr>
-      </w:pPr>
-      <w:proofErr w:type="spellStart"/>
-      <w:r>
-        <w:rPr>
-          <w:rFonts w:ascii="Consolas" w:hAnsi="Consolas" w:cs="Times New Roman"/>
-          <w:sz w:val="24"/>
-          <w:szCs w:val="24"/>
-        </w:rPr>
-        <w:t>start_time</w:t>
-      </w:r>
-      <w:proofErr w:type="spellEnd"/>
-      <w:r>
-        <w:rPr>
-          <w:rFonts w:ascii="Consolas" w:hAnsi="Consolas" w:cs="Times New Roman"/>
-          <w:sz w:val="24"/>
-          <w:szCs w:val="24"/>
-        </w:rPr>
-        <w:t xml:space="preserve"> = </w:t>
-      </w:r>
-      <w:proofErr w:type="spellStart"/>
-      <w:proofErr w:type="gramStart"/>
-      <w:r>
-        <w:rPr>
-          <w:rFonts w:ascii="Consolas" w:hAnsi="Consolas" w:cs="Times New Roman"/>
-          <w:sz w:val="24"/>
-          <w:szCs w:val="24"/>
-        </w:rPr>
-        <w:t>time.time</w:t>
-      </w:r>
-      <w:proofErr w:type="spellEnd"/>
-      <w:proofErr w:type="gramEnd"/>
-      <w:r>
-        <w:rPr>
-          <w:rFonts w:ascii="Consolas" w:hAnsi="Consolas" w:cs="Times New Roman"/>
-          <w:sz w:val="24"/>
-          <w:szCs w:val="24"/>
-        </w:rPr>
-        <w:t xml:space="preserve">() </w:t>
+        <w:t>from random import randint</w:t>
+      </w:r>
+    </w:p>
+    <w:p>
+      <w:pPr>
+        <w:spacing w:after="0"/>
+        <w:rPr>
+          <w:rFonts w:ascii="Consolas" w:hAnsi="Consolas" w:cs="Times New Roman"/>
+          <w:sz w:val="24"/>
+          <w:szCs w:val="24"/>
+        </w:rPr>
+      </w:pPr>
+      <w:r>
+        <w:rPr>
+          <w:rFonts w:ascii="Consolas" w:hAnsi="Consolas" w:cs="Times New Roman"/>
+          <w:sz w:val="24"/>
+          <w:szCs w:val="24"/>
+        </w:rPr>
+        <w:t xml:space="preserve">start_time = time.time() </w:t>
       </w:r>
     </w:p>
     <w:p>
@@ -721,27 +663,7 @@
           <w:szCs w:val="24"/>
           <w:lang w:val="en-US"/>
         </w:rPr>
-        <w:t xml:space="preserve">def </w:t>
-      </w:r>
-      <w:proofErr w:type="gramStart"/>
-      <w:r>
-        <w:rPr>
-          <w:rFonts w:ascii="Consolas" w:hAnsi="Consolas" w:cs="Times New Roman"/>
-          <w:sz w:val="24"/>
-          <w:szCs w:val="24"/>
-          <w:lang w:val="en-US"/>
-        </w:rPr>
-        <w:t>Main(</w:t>
-      </w:r>
-      <w:proofErr w:type="gramEnd"/>
-      <w:r>
-        <w:rPr>
-          <w:rFonts w:ascii="Consolas" w:hAnsi="Consolas" w:cs="Times New Roman"/>
-          <w:sz w:val="24"/>
-          <w:szCs w:val="24"/>
-          <w:lang w:val="en-US"/>
-        </w:rPr>
-        <w:t>):</w:t>
+        <w:t>def Main():</w:t>
       </w:r>
     </w:p>
     <w:p>
@@ -825,47 +747,7 @@
           <w:lang w:val="en-US"/>
         </w:rPr>
         <w:tab/>
-        <w:t xml:space="preserve">for </w:t>
-      </w:r>
-      <w:proofErr w:type="spellStart"/>
-      <w:r>
-        <w:rPr>
-          <w:rFonts w:ascii="Consolas" w:hAnsi="Consolas" w:cs="Times New Roman"/>
-          <w:sz w:val="24"/>
-          <w:szCs w:val="24"/>
-          <w:lang w:val="en-US"/>
-        </w:rPr>
-        <w:t>i</w:t>
-      </w:r>
-      <w:proofErr w:type="spellEnd"/>
-      <w:r>
-        <w:rPr>
-          <w:rFonts w:ascii="Consolas" w:hAnsi="Consolas" w:cs="Times New Roman"/>
-          <w:sz w:val="24"/>
-          <w:szCs w:val="24"/>
-          <w:lang w:val="en-US"/>
-        </w:rPr>
-        <w:t xml:space="preserve"> in </w:t>
-      </w:r>
-      <w:proofErr w:type="gramStart"/>
-      <w:r>
-        <w:rPr>
-          <w:rFonts w:ascii="Consolas" w:hAnsi="Consolas" w:cs="Times New Roman"/>
-          <w:sz w:val="24"/>
-          <w:szCs w:val="24"/>
-          <w:lang w:val="en-US"/>
-        </w:rPr>
-        <w:t>range(</w:t>
-      </w:r>
-      <w:proofErr w:type="gramEnd"/>
-      <w:r>
-        <w:rPr>
-          <w:rFonts w:ascii="Consolas" w:hAnsi="Consolas" w:cs="Times New Roman"/>
-          <w:sz w:val="24"/>
-          <w:szCs w:val="24"/>
-          <w:lang w:val="en-US"/>
-        </w:rPr>
-        <w:t>SIZE_MATRIX):</w:t>
+        <w:t>for i in range(SIZE_MATRIX):</w:t>
       </w:r>
     </w:p>
     <w:p>
@@ -895,28 +777,7 @@
           <w:lang w:val="en-US"/>
         </w:rPr>
         <w:tab/>
-      </w:r>
-      <w:proofErr w:type="spellStart"/>
-      <w:proofErr w:type="gramStart"/>
-      <w:r>
-        <w:rPr>
-          <w:rFonts w:ascii="Consolas" w:hAnsi="Consolas" w:cs="Times New Roman"/>
-          <w:sz w:val="24"/>
-          <w:szCs w:val="24"/>
-          <w:lang w:val="en-US"/>
-        </w:rPr>
-        <w:t>A.append</w:t>
-      </w:r>
-      <w:proofErr w:type="spellEnd"/>
-      <w:proofErr w:type="gramEnd"/>
-      <w:r>
-        <w:rPr>
-          <w:rFonts w:ascii="Consolas" w:hAnsi="Consolas" w:cs="Times New Roman"/>
-          <w:sz w:val="24"/>
-          <w:szCs w:val="24"/>
-          <w:lang w:val="en-US"/>
-        </w:rPr>
-        <w:t>([])</w:t>
+        <w:t>A.append([])</w:t>
       </w:r>
     </w:p>
     <w:p>
@@ -946,28 +807,7 @@
           <w:lang w:val="en-US"/>
         </w:rPr>
         <w:tab/>
-      </w:r>
-      <w:proofErr w:type="spellStart"/>
-      <w:proofErr w:type="gramStart"/>
-      <w:r>
-        <w:rPr>
-          <w:rFonts w:ascii="Consolas" w:hAnsi="Consolas" w:cs="Times New Roman"/>
-          <w:sz w:val="24"/>
-          <w:szCs w:val="24"/>
-          <w:lang w:val="en-US"/>
-        </w:rPr>
-        <w:t>B.append</w:t>
-      </w:r>
-      <w:proofErr w:type="spellEnd"/>
-      <w:proofErr w:type="gramEnd"/>
-      <w:r>
-        <w:rPr>
-          <w:rFonts w:ascii="Consolas" w:hAnsi="Consolas" w:cs="Times New Roman"/>
-          <w:sz w:val="24"/>
-          <w:szCs w:val="24"/>
-          <w:lang w:val="en-US"/>
-        </w:rPr>
-        <w:t>([])</w:t>
+        <w:t>B.append([])</w:t>
       </w:r>
     </w:p>
     <w:p>
@@ -997,27 +837,7 @@
           <w:lang w:val="en-US"/>
         </w:rPr>
         <w:tab/>
-        <w:t xml:space="preserve">for j in </w:t>
-      </w:r>
-      <w:proofErr w:type="gramStart"/>
-      <w:r>
-        <w:rPr>
-          <w:rFonts w:ascii="Consolas" w:hAnsi="Consolas" w:cs="Times New Roman"/>
-          <w:sz w:val="24"/>
-          <w:szCs w:val="24"/>
-          <w:lang w:val="en-US"/>
-        </w:rPr>
-        <w:t>range(</w:t>
-      </w:r>
-      <w:proofErr w:type="gramEnd"/>
-      <w:r>
-        <w:rPr>
-          <w:rFonts w:ascii="Consolas" w:hAnsi="Consolas" w:cs="Times New Roman"/>
-          <w:sz w:val="24"/>
-          <w:szCs w:val="24"/>
-          <w:lang w:val="en-US"/>
-        </w:rPr>
-        <w:t>SIZE_MATRIX):</w:t>
+        <w:t>for j in range(SIZE_MATRIX):</w:t>
       </w:r>
     </w:p>
     <w:p>
@@ -1056,58 +876,7 @@
           <w:lang w:val="en-US"/>
         </w:rPr>
         <w:tab/>
-        <w:t>A[</w:t>
-      </w:r>
-      <w:proofErr w:type="spellStart"/>
-      <w:r>
-        <w:rPr>
-          <w:rFonts w:ascii="Consolas" w:hAnsi="Consolas" w:cs="Times New Roman"/>
-          <w:sz w:val="24"/>
-          <w:szCs w:val="24"/>
-          <w:lang w:val="en-US"/>
-        </w:rPr>
-        <w:t>i</w:t>
-      </w:r>
-      <w:proofErr w:type="spellEnd"/>
-      <w:proofErr w:type="gramStart"/>
-      <w:r>
-        <w:rPr>
-          <w:rFonts w:ascii="Consolas" w:hAnsi="Consolas" w:cs="Times New Roman"/>
-          <w:sz w:val="24"/>
-          <w:szCs w:val="24"/>
-          <w:lang w:val="en-US"/>
-        </w:rPr>
-        <w:t>].append</w:t>
-      </w:r>
-      <w:proofErr w:type="gramEnd"/>
-      <w:r>
-        <w:rPr>
-          <w:rFonts w:ascii="Consolas" w:hAnsi="Consolas" w:cs="Times New Roman"/>
-          <w:sz w:val="24"/>
-          <w:szCs w:val="24"/>
-          <w:lang w:val="en-US"/>
-        </w:rPr>
-        <w:t>(</w:t>
-      </w:r>
-      <w:proofErr w:type="spellStart"/>
-      <w:r>
-        <w:rPr>
-          <w:rFonts w:ascii="Consolas" w:hAnsi="Consolas" w:cs="Times New Roman"/>
-          <w:sz w:val="24"/>
-          <w:szCs w:val="24"/>
-          <w:lang w:val="en-US"/>
-        </w:rPr>
-        <w:t>randint</w:t>
-      </w:r>
-      <w:proofErr w:type="spellEnd"/>
-      <w:r>
-        <w:rPr>
-          <w:rFonts w:ascii="Consolas" w:hAnsi="Consolas" w:cs="Times New Roman"/>
-          <w:sz w:val="24"/>
-          <w:szCs w:val="24"/>
-          <w:lang w:val="en-US"/>
-        </w:rPr>
-        <w:t>(0,100))</w:t>
+        <w:t>A[i].append(randint(0,100))</w:t>
       </w:r>
     </w:p>
     <w:p>
@@ -1146,58 +915,7 @@
           <w:lang w:val="en-US"/>
         </w:rPr>
         <w:tab/>
-        <w:t>B[</w:t>
-      </w:r>
-      <w:proofErr w:type="spellStart"/>
-      <w:r>
-        <w:rPr>
-          <w:rFonts w:ascii="Consolas" w:hAnsi="Consolas" w:cs="Times New Roman"/>
-          <w:sz w:val="24"/>
-          <w:szCs w:val="24"/>
-          <w:lang w:val="en-US"/>
-        </w:rPr>
-        <w:t>i</w:t>
-      </w:r>
-      <w:proofErr w:type="spellEnd"/>
-      <w:proofErr w:type="gramStart"/>
-      <w:r>
-        <w:rPr>
-          <w:rFonts w:ascii="Consolas" w:hAnsi="Consolas" w:cs="Times New Roman"/>
-          <w:sz w:val="24"/>
-          <w:szCs w:val="24"/>
-          <w:lang w:val="en-US"/>
-        </w:rPr>
-        <w:t>].append</w:t>
-      </w:r>
-      <w:proofErr w:type="gramEnd"/>
-      <w:r>
-        <w:rPr>
-          <w:rFonts w:ascii="Consolas" w:hAnsi="Consolas" w:cs="Times New Roman"/>
-          <w:sz w:val="24"/>
-          <w:szCs w:val="24"/>
-          <w:lang w:val="en-US"/>
-        </w:rPr>
-        <w:t>(</w:t>
-      </w:r>
-      <w:proofErr w:type="spellStart"/>
-      <w:r>
-        <w:rPr>
-          <w:rFonts w:ascii="Consolas" w:hAnsi="Consolas" w:cs="Times New Roman"/>
-          <w:sz w:val="24"/>
-          <w:szCs w:val="24"/>
-          <w:lang w:val="en-US"/>
-        </w:rPr>
-        <w:t>randint</w:t>
-      </w:r>
-      <w:proofErr w:type="spellEnd"/>
-      <w:r>
-        <w:rPr>
-          <w:rFonts w:ascii="Consolas" w:hAnsi="Consolas" w:cs="Times New Roman"/>
-          <w:sz w:val="24"/>
-          <w:szCs w:val="24"/>
-          <w:lang w:val="en-US"/>
-        </w:rPr>
-        <w:t>(0,100))</w:t>
+        <w:t>B[i].append(randint(0,100))</w:t>
       </w:r>
     </w:p>
     <w:p>
@@ -1229,47 +947,7 @@
           <w:lang w:val="en-US"/>
         </w:rPr>
         <w:tab/>
-        <w:t xml:space="preserve">for </w:t>
-      </w:r>
-      <w:proofErr w:type="spellStart"/>
-      <w:r>
-        <w:rPr>
-          <w:rFonts w:ascii="Consolas" w:hAnsi="Consolas" w:cs="Times New Roman"/>
-          <w:sz w:val="24"/>
-          <w:szCs w:val="24"/>
-          <w:lang w:val="en-US"/>
-        </w:rPr>
-        <w:t>i</w:t>
-      </w:r>
-      <w:proofErr w:type="spellEnd"/>
-      <w:r>
-        <w:rPr>
-          <w:rFonts w:ascii="Consolas" w:hAnsi="Consolas" w:cs="Times New Roman"/>
-          <w:sz w:val="24"/>
-          <w:szCs w:val="24"/>
-          <w:lang w:val="en-US"/>
-        </w:rPr>
-        <w:t xml:space="preserve"> in </w:t>
-      </w:r>
-      <w:proofErr w:type="gramStart"/>
-      <w:r>
-        <w:rPr>
-          <w:rFonts w:ascii="Consolas" w:hAnsi="Consolas" w:cs="Times New Roman"/>
-          <w:sz w:val="24"/>
-          <w:szCs w:val="24"/>
-          <w:lang w:val="en-US"/>
-        </w:rPr>
-        <w:t>range(</w:t>
-      </w:r>
-      <w:proofErr w:type="gramEnd"/>
-      <w:r>
-        <w:rPr>
-          <w:rFonts w:ascii="Consolas" w:hAnsi="Consolas" w:cs="Times New Roman"/>
-          <w:sz w:val="24"/>
-          <w:szCs w:val="24"/>
-          <w:lang w:val="en-US"/>
-        </w:rPr>
-        <w:t>SIZE_MATRIX):</w:t>
+        <w:t>for i in range(SIZE_MATRIX):</w:t>
       </w:r>
     </w:p>
     <w:p>
@@ -1299,46 +977,7 @@
           <w:lang w:val="en-US"/>
         </w:rPr>
         <w:tab/>
-      </w:r>
-      <w:proofErr w:type="spellStart"/>
-      <w:r>
-        <w:rPr>
-          <w:rFonts w:ascii="Consolas" w:hAnsi="Consolas" w:cs="Times New Roman"/>
-          <w:sz w:val="24"/>
-          <w:szCs w:val="24"/>
-          <w:lang w:val="en-US"/>
-        </w:rPr>
-        <w:t>C.</w:t>
-      </w:r>
-      <w:proofErr w:type="gramStart"/>
-      <w:r>
-        <w:rPr>
-          <w:rFonts w:ascii="Consolas" w:hAnsi="Consolas" w:cs="Times New Roman"/>
-          <w:sz w:val="24"/>
-          <w:szCs w:val="24"/>
-          <w:lang w:val="en-US"/>
-        </w:rPr>
-        <w:t>append</w:t>
-      </w:r>
-      <w:proofErr w:type="spellEnd"/>
-      <w:r>
-        <w:rPr>
-          <w:rFonts w:ascii="Consolas" w:hAnsi="Consolas" w:cs="Times New Roman"/>
-          <w:sz w:val="24"/>
-          <w:szCs w:val="24"/>
-          <w:lang w:val="en-US"/>
-        </w:rPr>
-        <w:t>(</w:t>
-      </w:r>
-      <w:proofErr w:type="gramEnd"/>
-      <w:r>
-        <w:rPr>
-          <w:rFonts w:ascii="Consolas" w:hAnsi="Consolas" w:cs="Times New Roman"/>
-          <w:sz w:val="24"/>
-          <w:szCs w:val="24"/>
-          <w:lang w:val="en-US"/>
-        </w:rPr>
-        <w:t>[])</w:t>
+        <w:t>C.append([])</w:t>
       </w:r>
       <w:r>
         <w:rPr>
@@ -1377,27 +1016,7 @@
           <w:lang w:val="en-US"/>
         </w:rPr>
         <w:tab/>
-        <w:t xml:space="preserve">for j in </w:t>
-      </w:r>
-      <w:proofErr w:type="gramStart"/>
-      <w:r>
-        <w:rPr>
-          <w:rFonts w:ascii="Consolas" w:hAnsi="Consolas" w:cs="Times New Roman"/>
-          <w:sz w:val="24"/>
-          <w:szCs w:val="24"/>
-          <w:lang w:val="en-US"/>
-        </w:rPr>
-        <w:t>range(</w:t>
-      </w:r>
-      <w:proofErr w:type="gramEnd"/>
-      <w:r>
-        <w:rPr>
-          <w:rFonts w:ascii="Consolas" w:hAnsi="Consolas" w:cs="Times New Roman"/>
-          <w:sz w:val="24"/>
-          <w:szCs w:val="24"/>
-          <w:lang w:val="en-US"/>
-        </w:rPr>
-        <w:t>SIZE_MATRIX):</w:t>
+        <w:t>for j in range(SIZE_MATRIX):</w:t>
       </w:r>
     </w:p>
     <w:p>
@@ -1436,78 +1055,7 @@
           <w:lang w:val="en-US"/>
         </w:rPr>
         <w:tab/>
-        <w:t>C[</w:t>
-      </w:r>
-      <w:proofErr w:type="spellStart"/>
-      <w:r>
-        <w:rPr>
-          <w:rFonts w:ascii="Consolas" w:hAnsi="Consolas" w:cs="Times New Roman"/>
-          <w:sz w:val="24"/>
-          <w:szCs w:val="24"/>
-          <w:lang w:val="en-US"/>
-        </w:rPr>
-        <w:t>i</w:t>
-      </w:r>
-      <w:proofErr w:type="spellEnd"/>
-      <w:proofErr w:type="gramStart"/>
-      <w:r>
-        <w:rPr>
-          <w:rFonts w:ascii="Consolas" w:hAnsi="Consolas" w:cs="Times New Roman"/>
-          <w:sz w:val="24"/>
-          <w:szCs w:val="24"/>
-          <w:lang w:val="en-US"/>
-        </w:rPr>
-        <w:t>].append</w:t>
-      </w:r>
-      <w:proofErr w:type="gramEnd"/>
-      <w:r>
-        <w:rPr>
-          <w:rFonts w:ascii="Consolas" w:hAnsi="Consolas" w:cs="Times New Roman"/>
-          <w:sz w:val="24"/>
-          <w:szCs w:val="24"/>
-          <w:lang w:val="en-US"/>
-        </w:rPr>
-        <w:t>(A[</w:t>
-      </w:r>
-      <w:proofErr w:type="spellStart"/>
-      <w:r>
-        <w:rPr>
-          <w:rFonts w:ascii="Consolas" w:hAnsi="Consolas" w:cs="Times New Roman"/>
-          <w:sz w:val="24"/>
-          <w:szCs w:val="24"/>
-          <w:lang w:val="en-US"/>
-        </w:rPr>
-        <w:t>i</w:t>
-      </w:r>
-      <w:proofErr w:type="spellEnd"/>
-      <w:r>
-        <w:rPr>
-          <w:rFonts w:ascii="Consolas" w:hAnsi="Consolas" w:cs="Times New Roman"/>
-          <w:sz w:val="24"/>
-          <w:szCs w:val="24"/>
-          <w:lang w:val="en-US"/>
-        </w:rPr>
-        <w:t>][j] * B[</w:t>
-      </w:r>
-      <w:proofErr w:type="spellStart"/>
-      <w:r>
-        <w:rPr>
-          <w:rFonts w:ascii="Consolas" w:hAnsi="Consolas" w:cs="Times New Roman"/>
-          <w:sz w:val="24"/>
-          <w:szCs w:val="24"/>
-          <w:lang w:val="en-US"/>
-        </w:rPr>
-        <w:t>i</w:t>
-      </w:r>
-      <w:proofErr w:type="spellEnd"/>
-      <w:r>
-        <w:rPr>
-          <w:rFonts w:ascii="Consolas" w:hAnsi="Consolas" w:cs="Times New Roman"/>
-          <w:sz w:val="24"/>
-          <w:szCs w:val="24"/>
-          <w:lang w:val="en-US"/>
-        </w:rPr>
-        <w:t>][j])</w:t>
+        <w:t>C[i].append(A[i][j] * B[i][j])</w:t>
       </w:r>
     </w:p>
     <w:p>
@@ -1539,66 +1087,7 @@
           <w:lang w:val="en-US"/>
         </w:rPr>
         <w:tab/>
-      </w:r>
-      <w:proofErr w:type="gramStart"/>
-      <w:r>
-        <w:rPr>
-          <w:rFonts w:ascii="Consolas" w:hAnsi="Consolas" w:cs="Times New Roman"/>
-          <w:sz w:val="24"/>
-          <w:szCs w:val="24"/>
-          <w:lang w:val="en-US"/>
-        </w:rPr>
-        <w:t>print(</w:t>
-      </w:r>
-      <w:proofErr w:type="gramEnd"/>
-      <w:r>
-        <w:rPr>
-          <w:rFonts w:ascii="Consolas" w:hAnsi="Consolas" w:cs="Times New Roman"/>
-          <w:sz w:val="24"/>
-          <w:szCs w:val="24"/>
-          <w:lang w:val="en-US"/>
-        </w:rPr>
-        <w:t>"--- %s seconds ---" % (</w:t>
-      </w:r>
-      <w:proofErr w:type="spellStart"/>
-      <w:r>
-        <w:rPr>
-          <w:rFonts w:ascii="Consolas" w:hAnsi="Consolas" w:cs="Times New Roman"/>
-          <w:sz w:val="24"/>
-          <w:szCs w:val="24"/>
-          <w:lang w:val="en-US"/>
-        </w:rPr>
-        <w:t>time.time</w:t>
-      </w:r>
-      <w:proofErr w:type="spellEnd"/>
-      <w:r>
-        <w:rPr>
-          <w:rFonts w:ascii="Consolas" w:hAnsi="Consolas" w:cs="Times New Roman"/>
-          <w:sz w:val="24"/>
-          <w:szCs w:val="24"/>
-          <w:lang w:val="en-US"/>
-        </w:rPr>
-        <w:t xml:space="preserve">() - </w:t>
-      </w:r>
-      <w:proofErr w:type="spellStart"/>
-      <w:r>
-        <w:rPr>
-          <w:rFonts w:ascii="Consolas" w:hAnsi="Consolas" w:cs="Times New Roman"/>
-          <w:sz w:val="24"/>
-          <w:szCs w:val="24"/>
-          <w:lang w:val="en-US"/>
-        </w:rPr>
-        <w:t>start_time</w:t>
-      </w:r>
-      <w:proofErr w:type="spellEnd"/>
-      <w:r>
-        <w:rPr>
-          <w:rFonts w:ascii="Consolas" w:hAnsi="Consolas" w:cs="Times New Roman"/>
-          <w:sz w:val="24"/>
-          <w:szCs w:val="24"/>
-          <w:lang w:val="en-US"/>
-        </w:rPr>
-        <w:t>))</w:t>
+        <w:t>print("--- %s seconds ---" % (time.time() - start_time))</w:t>
       </w:r>
     </w:p>
     <w:p>
@@ -1640,7 +1129,6 @@
           <w:sz w:val="28"/>
           <w:szCs w:val="28"/>
           <w:vertAlign w:val="superscript"/>
-          <w:lang w:val="en-US"/>
         </w:rPr>
         <w:t>2</w:t>
       </w:r>
@@ -1754,25 +1242,14 @@
           <w:lang w:val="en-US"/>
         </w:rPr>
       </w:pPr>
-      <w:proofErr w:type="gramStart"/>
-      <w:r>
-        <w:rPr>
-          <w:rFonts w:ascii="Consolas" w:hAnsi="Consolas" w:cs="Times New Roman"/>
-          <w:sz w:val="24"/>
-          <w:szCs w:val="24"/>
-          <w:lang w:val="en-US"/>
-        </w:rPr>
-        <w:t>Main(</w:t>
-      </w:r>
-      <w:proofErr w:type="gramEnd"/>
-      <w:r>
-        <w:rPr>
-          <w:rFonts w:ascii="Consolas" w:hAnsi="Consolas" w:cs="Times New Roman"/>
-          <w:sz w:val="24"/>
-          <w:szCs w:val="24"/>
-          <w:lang w:val="en-US"/>
-        </w:rPr>
-        <w:t>)</w:t>
+      <w:r>
+        <w:rPr>
+          <w:rFonts w:ascii="Consolas" w:hAnsi="Consolas" w:cs="Times New Roman"/>
+          <w:sz w:val="24"/>
+          <w:szCs w:val="24"/>
+          <w:lang w:val="en-US"/>
+        </w:rPr>
+        <w:t>Main()</w:t>
       </w:r>
     </w:p>
     <w:p>
@@ -1807,25 +1284,14 @@
           <w:lang w:val="en-US"/>
         </w:rPr>
       </w:pPr>
-      <w:proofErr w:type="gramStart"/>
-      <w:r>
-        <w:rPr>
-          <w:rFonts w:ascii="Consolas" w:hAnsi="Consolas" w:cs="Times New Roman"/>
-          <w:sz w:val="24"/>
-          <w:szCs w:val="24"/>
-          <w:lang w:val="en-US"/>
-        </w:rPr>
-        <w:t>Main(</w:t>
-      </w:r>
-      <w:proofErr w:type="gramEnd"/>
-      <w:r>
-        <w:rPr>
-          <w:rFonts w:ascii="Consolas" w:hAnsi="Consolas" w:cs="Times New Roman"/>
-          <w:sz w:val="24"/>
-          <w:szCs w:val="24"/>
-          <w:lang w:val="en-US"/>
-        </w:rPr>
-        <w:t>)</w:t>
+      <w:r>
+        <w:rPr>
+          <w:rFonts w:ascii="Consolas" w:hAnsi="Consolas" w:cs="Times New Roman"/>
+          <w:sz w:val="24"/>
+          <w:szCs w:val="24"/>
+          <w:lang w:val="en-US"/>
+        </w:rPr>
+        <w:t>Main()</w:t>
       </w:r>
     </w:p>
     <w:p>
@@ -1860,25 +1326,14 @@
           <w:lang w:val="en-US"/>
         </w:rPr>
       </w:pPr>
-      <w:proofErr w:type="gramStart"/>
-      <w:r>
-        <w:rPr>
-          <w:rFonts w:ascii="Consolas" w:hAnsi="Consolas" w:cs="Times New Roman"/>
-          <w:sz w:val="24"/>
-          <w:szCs w:val="24"/>
-          <w:lang w:val="en-US"/>
-        </w:rPr>
-        <w:t>Main(</w:t>
-      </w:r>
-      <w:proofErr w:type="gramEnd"/>
-      <w:r>
-        <w:rPr>
-          <w:rFonts w:ascii="Consolas" w:hAnsi="Consolas" w:cs="Times New Roman"/>
-          <w:sz w:val="24"/>
-          <w:szCs w:val="24"/>
-          <w:lang w:val="en-US"/>
-        </w:rPr>
-        <w:t>)</w:t>
+      <w:r>
+        <w:rPr>
+          <w:rFonts w:ascii="Consolas" w:hAnsi="Consolas" w:cs="Times New Roman"/>
+          <w:sz w:val="24"/>
+          <w:szCs w:val="24"/>
+          <w:lang w:val="en-US"/>
+        </w:rPr>
+        <w:t>Main()</w:t>
       </w:r>
     </w:p>
     <w:p>
@@ -1913,25 +1368,14 @@
           <w:lang w:val="en-US"/>
         </w:rPr>
       </w:pPr>
-      <w:proofErr w:type="gramStart"/>
-      <w:r>
-        <w:rPr>
-          <w:rFonts w:ascii="Consolas" w:hAnsi="Consolas" w:cs="Times New Roman"/>
-          <w:sz w:val="24"/>
-          <w:szCs w:val="24"/>
-          <w:lang w:val="en-US"/>
-        </w:rPr>
-        <w:t>Main(</w:t>
-      </w:r>
-      <w:proofErr w:type="gramEnd"/>
-      <w:r>
-        <w:rPr>
-          <w:rFonts w:ascii="Consolas" w:hAnsi="Consolas" w:cs="Times New Roman"/>
-          <w:sz w:val="24"/>
-          <w:szCs w:val="24"/>
-          <w:lang w:val="en-US"/>
-        </w:rPr>
-        <w:t>)</w:t>
+      <w:r>
+        <w:rPr>
+          <w:rFonts w:ascii="Consolas" w:hAnsi="Consolas" w:cs="Times New Roman"/>
+          <w:sz w:val="24"/>
+          <w:szCs w:val="24"/>
+          <w:lang w:val="en-US"/>
+        </w:rPr>
+        <w:t>Main()</w:t>
       </w:r>
     </w:p>
     <w:p>
@@ -1966,25 +1410,14 @@
           <w:lang w:val="en-US"/>
         </w:rPr>
       </w:pPr>
-      <w:proofErr w:type="gramStart"/>
-      <w:r>
-        <w:rPr>
-          <w:rFonts w:ascii="Consolas" w:hAnsi="Consolas" w:cs="Times New Roman"/>
-          <w:sz w:val="24"/>
-          <w:szCs w:val="24"/>
-          <w:lang w:val="en-US"/>
-        </w:rPr>
-        <w:t>Main(</w:t>
-      </w:r>
-      <w:proofErr w:type="gramEnd"/>
-      <w:r>
-        <w:rPr>
-          <w:rFonts w:ascii="Consolas" w:hAnsi="Consolas" w:cs="Times New Roman"/>
-          <w:sz w:val="24"/>
-          <w:szCs w:val="24"/>
-          <w:lang w:val="en-US"/>
-        </w:rPr>
-        <w:t>)</w:t>
+      <w:r>
+        <w:rPr>
+          <w:rFonts w:ascii="Consolas" w:hAnsi="Consolas" w:cs="Times New Roman"/>
+          <w:sz w:val="24"/>
+          <w:szCs w:val="24"/>
+          <w:lang w:val="en-US"/>
+        </w:rPr>
+        <w:t>Main()</w:t>
       </w:r>
     </w:p>
     <w:p>
@@ -2019,25 +1452,14 @@
           <w:lang w:val="en-US"/>
         </w:rPr>
       </w:pPr>
-      <w:proofErr w:type="gramStart"/>
-      <w:r>
-        <w:rPr>
-          <w:rFonts w:ascii="Consolas" w:hAnsi="Consolas" w:cs="Times New Roman"/>
-          <w:sz w:val="24"/>
-          <w:szCs w:val="24"/>
-          <w:lang w:val="en-US"/>
-        </w:rPr>
-        <w:t>Main(</w:t>
-      </w:r>
-      <w:proofErr w:type="gramEnd"/>
-      <w:r>
-        <w:rPr>
-          <w:rFonts w:ascii="Consolas" w:hAnsi="Consolas" w:cs="Times New Roman"/>
-          <w:sz w:val="24"/>
-          <w:szCs w:val="24"/>
-          <w:lang w:val="en-US"/>
-        </w:rPr>
-        <w:t>)</w:t>
+      <w:r>
+        <w:rPr>
+          <w:rFonts w:ascii="Consolas" w:hAnsi="Consolas" w:cs="Times New Roman"/>
+          <w:sz w:val="24"/>
+          <w:szCs w:val="24"/>
+          <w:lang w:val="en-US"/>
+        </w:rPr>
+        <w:t>Main()</w:t>
       </w:r>
     </w:p>
     <w:p>
@@ -2058,7 +1480,6 @@
           <w:szCs w:val="24"/>
           <w:lang w:val="en-US"/>
         </w:rPr>
-        <w:lastRenderedPageBreak/>
         <w:t>SIZE_MATRIX = 10000</w:t>
       </w:r>
       <w:r>
@@ -2069,26 +1490,7 @@
           <w:lang w:val="en-US"/>
         </w:rPr>
         <w:br/>
-      </w:r>
-      <w:proofErr w:type="gramStart"/>
-      <w:r>
-        <w:rPr>
-          <w:rFonts w:ascii="Consolas" w:hAnsi="Consolas" w:cs="Times New Roman"/>
-          <w:sz w:val="24"/>
-          <w:szCs w:val="24"/>
-          <w:lang w:val="en-US"/>
-        </w:rPr>
-        <w:t>Main(</w:t>
-      </w:r>
-      <w:proofErr w:type="gramEnd"/>
-      <w:r>
-        <w:rPr>
-          <w:rFonts w:ascii="Consolas" w:hAnsi="Consolas" w:cs="Times New Roman"/>
-          <w:sz w:val="24"/>
-          <w:szCs w:val="24"/>
-          <w:lang w:val="en-US"/>
-        </w:rPr>
-        <w:t>)</w:t>
+        <w:t>Main()</w:t>
       </w:r>
     </w:p>
     <w:p>
@@ -2107,6 +1509,7 @@
           <w:sz w:val="28"/>
           <w:szCs w:val="28"/>
         </w:rPr>
+        <w:lastRenderedPageBreak/>
         <w:t>Получаю такой</w:t>
       </w:r>
       <w:r>
@@ -2471,17 +1874,90 @@
           <w:rFonts w:ascii="Times New Roman" w:hAnsi="Times New Roman" w:cs="Times New Roman"/>
           <w:sz w:val="28"/>
           <w:szCs w:val="28"/>
-        </w:rPr>
-      </w:pPr>
-    </w:p>
-    <w:p>
-      <w:pPr>
-        <w:rPr>
-          <w:rFonts w:ascii="Times New Roman" w:hAnsi="Times New Roman" w:cs="Times New Roman"/>
-          <w:sz w:val="28"/>
-          <w:szCs w:val="28"/>
-        </w:rPr>
-      </w:pPr>
+          <w:lang w:val="en-US"/>
+        </w:rPr>
+      </w:pPr>
+    </w:p>
+    <w:p>
+      <w:pPr>
+        <w:pStyle w:val="a3"/>
+        <w:numPr>
+          <w:ilvl w:val="0"/>
+          <w:numId w:val="4"/>
+        </w:numPr>
+        <w:rPr>
+          <w:rFonts w:ascii="Times New Roman" w:hAnsi="Times New Roman" w:cs="Times New Roman"/>
+          <w:sz w:val="28"/>
+          <w:szCs w:val="28"/>
+        </w:rPr>
+      </w:pPr>
+      <w:r>
+        <w:rPr>
+          <w:rFonts w:ascii="Times New Roman" w:hAnsi="Times New Roman" w:cs="Times New Roman"/>
+          <w:sz w:val="28"/>
+          <w:szCs w:val="28"/>
+        </w:rPr>
+        <w:t>График соответствует теоретической оценки сложности программы</w:t>
+      </w:r>
+      <w:r>
+        <w:rPr>
+          <w:rFonts w:ascii="Times New Roman" w:hAnsi="Times New Roman" w:cs="Times New Roman"/>
+          <w:sz w:val="28"/>
+          <w:szCs w:val="28"/>
+        </w:rPr>
+        <w:t xml:space="preserve"> - </w:t>
+      </w:r>
+      <w:r>
+        <w:rPr>
+          <w:rFonts w:ascii="Times New Roman" w:hAnsi="Times New Roman" w:cs="Times New Roman"/>
+          <w:sz w:val="28"/>
+          <w:szCs w:val="28"/>
+          <w:lang w:val="en-US"/>
+        </w:rPr>
+        <w:t>O</w:t>
+      </w:r>
+      <w:r>
+        <w:rPr>
+          <w:rFonts w:ascii="Times New Roman" w:hAnsi="Times New Roman" w:cs="Times New Roman"/>
+          <w:sz w:val="28"/>
+          <w:szCs w:val="28"/>
+        </w:rPr>
+        <w:t>(</w:t>
+      </w:r>
+      <w:r>
+        <w:rPr>
+          <w:rFonts w:ascii="Times New Roman" w:hAnsi="Times New Roman" w:cs="Times New Roman"/>
+          <w:sz w:val="28"/>
+          <w:szCs w:val="28"/>
+          <w:lang w:val="en-US"/>
+        </w:rPr>
+        <w:t>N</w:t>
+      </w:r>
+      <w:r>
+        <w:rPr>
+          <w:rFonts w:ascii="Times New Roman" w:hAnsi="Times New Roman" w:cs="Times New Roman"/>
+          <w:sz w:val="28"/>
+          <w:szCs w:val="28"/>
+          <w:vertAlign w:val="superscript"/>
+        </w:rPr>
+        <w:t>2</w:t>
+      </w:r>
+      <w:r>
+        <w:rPr>
+          <w:rFonts w:ascii="Times New Roman" w:hAnsi="Times New Roman" w:cs="Times New Roman"/>
+          <w:sz w:val="28"/>
+          <w:szCs w:val="28"/>
+        </w:rPr>
+        <w:t>)</w:t>
+      </w:r>
+      <w:r>
+        <w:rPr>
+          <w:rFonts w:ascii="Times New Roman" w:hAnsi="Times New Roman" w:cs="Times New Roman"/>
+          <w:sz w:val="28"/>
+          <w:szCs w:val="28"/>
+        </w:rPr>
+        <w:t>.</w:t>
+      </w:r>
     </w:p>
     <w:p>
       <w:pPr>
@@ -2606,17 +2082,34 @@
           <w:rFonts w:ascii="Consolas" w:hAnsi="Consolas" w:cs="Times New Roman"/>
           <w:sz w:val="24"/>
           <w:szCs w:val="24"/>
-          <w:lang w:val="en-US"/>
-        </w:rPr>
-      </w:pPr>
-      <w:r>
-        <w:rPr>
-          <w:rFonts w:ascii="Consolas" w:hAnsi="Consolas" w:cs="Times New Roman"/>
-          <w:sz w:val="24"/>
-          <w:szCs w:val="24"/>
-          <w:lang w:val="en-US"/>
-        </w:rPr>
-        <w:t>import random</w:t>
+        </w:rPr>
+      </w:pPr>
+      <w:r>
+        <w:rPr>
+          <w:rFonts w:ascii="Consolas" w:hAnsi="Consolas" w:cs="Times New Roman"/>
+          <w:sz w:val="24"/>
+          <w:szCs w:val="24"/>
+          <w:lang w:val="en-US"/>
+        </w:rPr>
+        <w:lastRenderedPageBreak/>
+        <w:t>import</w:t>
+      </w:r>
+      <w:r>
+        <w:rPr>
+          <w:rFonts w:ascii="Consolas" w:hAnsi="Consolas" w:cs="Times New Roman"/>
+          <w:sz w:val="24"/>
+          <w:szCs w:val="24"/>
+        </w:rPr>
+        <w:t xml:space="preserve"> </w:t>
+      </w:r>
+      <w:r>
+        <w:rPr>
+          <w:rFonts w:ascii="Consolas" w:hAnsi="Consolas" w:cs="Times New Roman"/>
+          <w:sz w:val="24"/>
+          <w:szCs w:val="24"/>
+          <w:lang w:val="en-US"/>
+        </w:rPr>
+        <w:t>random</w:t>
       </w:r>
     </w:p>
     <w:p>
@@ -2676,38 +2169,7 @@
           <w:szCs w:val="24"/>
           <w:lang w:val="en-US"/>
         </w:rPr>
-        <w:t xml:space="preserve">def </w:t>
-      </w:r>
-      <w:proofErr w:type="spellStart"/>
-      <w:proofErr w:type="gramStart"/>
-      <w:r>
-        <w:rPr>
-          <w:rFonts w:ascii="Consolas" w:hAnsi="Consolas" w:cs="Times New Roman"/>
-          <w:sz w:val="24"/>
-          <w:szCs w:val="24"/>
-          <w:lang w:val="en-US"/>
-        </w:rPr>
-        <w:t>shellSort</w:t>
-      </w:r>
-      <w:proofErr w:type="spellEnd"/>
-      <w:r>
-        <w:rPr>
-          <w:rFonts w:ascii="Consolas" w:hAnsi="Consolas" w:cs="Times New Roman"/>
-          <w:sz w:val="24"/>
-          <w:szCs w:val="24"/>
-          <w:lang w:val="en-US"/>
-        </w:rPr>
-        <w:t>(</w:t>
-      </w:r>
-      <w:proofErr w:type="gramEnd"/>
-      <w:r>
-        <w:rPr>
-          <w:rFonts w:ascii="Consolas" w:hAnsi="Consolas" w:cs="Times New Roman"/>
-          <w:sz w:val="24"/>
-          <w:szCs w:val="24"/>
-          <w:lang w:val="en-US"/>
-        </w:rPr>
-        <w:t>data, length):</w:t>
+        <w:t>def shellSort(data, length):</w:t>
       </w:r>
     </w:p>
     <w:p>
@@ -2767,198 +2229,87 @@
           <w:szCs w:val="24"/>
           <w:lang w:val="en-US"/>
         </w:rPr>
-        <w:t xml:space="preserve">        for </w:t>
-      </w:r>
-      <w:proofErr w:type="spellStart"/>
-      <w:r>
-        <w:rPr>
-          <w:rFonts w:ascii="Consolas" w:hAnsi="Consolas" w:cs="Times New Roman"/>
-          <w:sz w:val="24"/>
-          <w:szCs w:val="24"/>
-          <w:lang w:val="en-US"/>
-        </w:rPr>
-        <w:t>i</w:t>
-      </w:r>
-      <w:proofErr w:type="spellEnd"/>
-      <w:r>
-        <w:rPr>
-          <w:rFonts w:ascii="Consolas" w:hAnsi="Consolas" w:cs="Times New Roman"/>
-          <w:sz w:val="24"/>
-          <w:szCs w:val="24"/>
-          <w:lang w:val="en-US"/>
-        </w:rPr>
-        <w:t xml:space="preserve"> in </w:t>
-      </w:r>
-      <w:proofErr w:type="gramStart"/>
-      <w:r>
-        <w:rPr>
-          <w:rFonts w:ascii="Consolas" w:hAnsi="Consolas" w:cs="Times New Roman"/>
-          <w:sz w:val="24"/>
-          <w:szCs w:val="24"/>
-          <w:lang w:val="en-US"/>
-        </w:rPr>
-        <w:t>range(</w:t>
-      </w:r>
-      <w:proofErr w:type="gramEnd"/>
-      <w:r>
-        <w:rPr>
-          <w:rFonts w:ascii="Consolas" w:hAnsi="Consolas" w:cs="Times New Roman"/>
-          <w:sz w:val="24"/>
-          <w:szCs w:val="24"/>
-          <w:lang w:val="en-US"/>
-        </w:rPr>
-        <w:t>gap, length):</w:t>
-      </w:r>
-    </w:p>
-    <w:p>
-      <w:pPr>
-        <w:spacing w:after="0"/>
-        <w:rPr>
-          <w:rFonts w:ascii="Consolas" w:hAnsi="Consolas" w:cs="Times New Roman"/>
-          <w:sz w:val="24"/>
-          <w:szCs w:val="24"/>
-          <w:lang w:val="en-US"/>
-        </w:rPr>
-      </w:pPr>
-      <w:r>
-        <w:rPr>
-          <w:rFonts w:ascii="Consolas" w:hAnsi="Consolas" w:cs="Times New Roman"/>
-          <w:sz w:val="24"/>
-          <w:szCs w:val="24"/>
-          <w:lang w:val="en-US"/>
-        </w:rPr>
-        <w:t xml:space="preserve">            temp = data[</w:t>
-      </w:r>
-      <w:proofErr w:type="spellStart"/>
-      <w:r>
-        <w:rPr>
-          <w:rFonts w:ascii="Consolas" w:hAnsi="Consolas" w:cs="Times New Roman"/>
-          <w:sz w:val="24"/>
-          <w:szCs w:val="24"/>
-          <w:lang w:val="en-US"/>
-        </w:rPr>
-        <w:t>i</w:t>
-      </w:r>
-      <w:proofErr w:type="spellEnd"/>
-      <w:r>
-        <w:rPr>
-          <w:rFonts w:ascii="Consolas" w:hAnsi="Consolas" w:cs="Times New Roman"/>
-          <w:sz w:val="24"/>
-          <w:szCs w:val="24"/>
-          <w:lang w:val="en-US"/>
-        </w:rPr>
-        <w:t>]</w:t>
-      </w:r>
-    </w:p>
-    <w:p>
-      <w:pPr>
-        <w:spacing w:after="0"/>
-        <w:rPr>
-          <w:rFonts w:ascii="Consolas" w:hAnsi="Consolas" w:cs="Times New Roman"/>
-          <w:sz w:val="24"/>
-          <w:szCs w:val="24"/>
-          <w:lang w:val="en-US"/>
-        </w:rPr>
-      </w:pPr>
-      <w:r>
-        <w:rPr>
-          <w:rFonts w:ascii="Consolas" w:hAnsi="Consolas" w:cs="Times New Roman"/>
-          <w:sz w:val="24"/>
-          <w:szCs w:val="24"/>
-          <w:lang w:val="en-US"/>
-        </w:rPr>
-        <w:t xml:space="preserve">            j = </w:t>
-      </w:r>
-      <w:proofErr w:type="spellStart"/>
-      <w:r>
-        <w:rPr>
-          <w:rFonts w:ascii="Consolas" w:hAnsi="Consolas" w:cs="Times New Roman"/>
-          <w:sz w:val="24"/>
-          <w:szCs w:val="24"/>
-          <w:lang w:val="en-US"/>
-        </w:rPr>
-        <w:t>i</w:t>
-      </w:r>
-      <w:proofErr w:type="spellEnd"/>
-    </w:p>
-    <w:p>
-      <w:pPr>
-        <w:spacing w:after="0"/>
-        <w:rPr>
-          <w:rFonts w:ascii="Consolas" w:hAnsi="Consolas" w:cs="Times New Roman"/>
-          <w:sz w:val="24"/>
-          <w:szCs w:val="24"/>
-          <w:lang w:val="en-US"/>
-        </w:rPr>
-      </w:pPr>
-      <w:r>
-        <w:rPr>
-          <w:rFonts w:ascii="Consolas" w:hAnsi="Consolas" w:cs="Times New Roman"/>
-          <w:sz w:val="24"/>
-          <w:szCs w:val="24"/>
-          <w:lang w:val="en-US"/>
-        </w:rPr>
-        <w:t xml:space="preserve">            </w:t>
-      </w:r>
-      <w:proofErr w:type="gramStart"/>
-      <w:r>
-        <w:rPr>
-          <w:rFonts w:ascii="Consolas" w:hAnsi="Consolas" w:cs="Times New Roman"/>
-          <w:sz w:val="24"/>
-          <w:szCs w:val="24"/>
-          <w:lang w:val="en-US"/>
-        </w:rPr>
-        <w:t>while(</w:t>
-      </w:r>
-      <w:proofErr w:type="gramEnd"/>
-      <w:r>
-        <w:rPr>
-          <w:rFonts w:ascii="Consolas" w:hAnsi="Consolas" w:cs="Times New Roman"/>
-          <w:sz w:val="24"/>
-          <w:szCs w:val="24"/>
-          <w:lang w:val="en-US"/>
-        </w:rPr>
-        <w:t>j &gt;= gap and data[j - gap] &gt; temp):</w:t>
-      </w:r>
-    </w:p>
-    <w:p>
-      <w:pPr>
-        <w:spacing w:after="0"/>
-        <w:rPr>
-          <w:rFonts w:ascii="Consolas" w:hAnsi="Consolas" w:cs="Times New Roman"/>
-          <w:sz w:val="24"/>
-          <w:szCs w:val="24"/>
-          <w:lang w:val="en-US"/>
-        </w:rPr>
-      </w:pPr>
-      <w:r>
-        <w:rPr>
-          <w:rFonts w:ascii="Consolas" w:hAnsi="Consolas" w:cs="Times New Roman"/>
-          <w:sz w:val="24"/>
-          <w:szCs w:val="24"/>
-          <w:lang w:val="en-US"/>
-        </w:rPr>
-        <w:t xml:space="preserve">                data[j] = </w:t>
-      </w:r>
-      <w:proofErr w:type="gramStart"/>
-      <w:r>
-        <w:rPr>
-          <w:rFonts w:ascii="Consolas" w:hAnsi="Consolas" w:cs="Times New Roman"/>
-          <w:sz w:val="24"/>
-          <w:szCs w:val="24"/>
-          <w:lang w:val="en-US"/>
-        </w:rPr>
-        <w:t>data[</w:t>
-      </w:r>
-      <w:proofErr w:type="gramEnd"/>
-      <w:r>
-        <w:rPr>
-          <w:rFonts w:ascii="Consolas" w:hAnsi="Consolas" w:cs="Times New Roman"/>
-          <w:sz w:val="24"/>
-          <w:szCs w:val="24"/>
-          <w:lang w:val="en-US"/>
-        </w:rPr>
-        <w:t>j - gap]</w:t>
+        <w:t xml:space="preserve">        for i in range(gap, length):</w:t>
+      </w:r>
+    </w:p>
+    <w:p>
+      <w:pPr>
+        <w:spacing w:after="0"/>
+        <w:rPr>
+          <w:rFonts w:ascii="Consolas" w:hAnsi="Consolas" w:cs="Times New Roman"/>
+          <w:sz w:val="24"/>
+          <w:szCs w:val="24"/>
+          <w:lang w:val="en-US"/>
+        </w:rPr>
+      </w:pPr>
+      <w:r>
+        <w:rPr>
+          <w:rFonts w:ascii="Consolas" w:hAnsi="Consolas" w:cs="Times New Roman"/>
+          <w:sz w:val="24"/>
+          <w:szCs w:val="24"/>
+          <w:lang w:val="en-US"/>
+        </w:rPr>
+        <w:t xml:space="preserve">            temp = data[i]</w:t>
+      </w:r>
+    </w:p>
+    <w:p>
+      <w:pPr>
+        <w:spacing w:after="0"/>
+        <w:rPr>
+          <w:rFonts w:ascii="Consolas" w:hAnsi="Consolas" w:cs="Times New Roman"/>
+          <w:sz w:val="24"/>
+          <w:szCs w:val="24"/>
+          <w:lang w:val="en-US"/>
+        </w:rPr>
+      </w:pPr>
+      <w:r>
+        <w:rPr>
+          <w:rFonts w:ascii="Consolas" w:hAnsi="Consolas" w:cs="Times New Roman"/>
+          <w:sz w:val="24"/>
+          <w:szCs w:val="24"/>
+          <w:lang w:val="en-US"/>
+        </w:rPr>
+        <w:t xml:space="preserve">            j = i</w:t>
+      </w:r>
+    </w:p>
+    <w:p>
+      <w:pPr>
+        <w:spacing w:after="0"/>
+        <w:rPr>
+          <w:rFonts w:ascii="Consolas" w:hAnsi="Consolas" w:cs="Times New Roman"/>
+          <w:sz w:val="24"/>
+          <w:szCs w:val="24"/>
+          <w:lang w:val="en-US"/>
+        </w:rPr>
+      </w:pPr>
+      <w:r>
+        <w:rPr>
+          <w:rFonts w:ascii="Consolas" w:hAnsi="Consolas" w:cs="Times New Roman"/>
+          <w:sz w:val="24"/>
+          <w:szCs w:val="24"/>
+          <w:lang w:val="en-US"/>
+        </w:rPr>
+        <w:t xml:space="preserve">            while(j &gt;= gap and data[j - gap] &gt; temp):</w:t>
+      </w:r>
+    </w:p>
+    <w:p>
+      <w:pPr>
+        <w:spacing w:after="0"/>
+        <w:rPr>
+          <w:rFonts w:ascii="Consolas" w:hAnsi="Consolas" w:cs="Times New Roman"/>
+          <w:sz w:val="24"/>
+          <w:szCs w:val="24"/>
+          <w:lang w:val="en-US"/>
+        </w:rPr>
+      </w:pPr>
+      <w:r>
+        <w:rPr>
+          <w:rFonts w:ascii="Consolas" w:hAnsi="Consolas" w:cs="Times New Roman"/>
+          <w:sz w:val="24"/>
+          <w:szCs w:val="24"/>
+          <w:lang w:val="en-US"/>
+        </w:rPr>
+        <w:t xml:space="preserve">                data[j] = data[j - gap]</w:t>
       </w:r>
     </w:p>
     <w:p>
@@ -3069,139 +2420,48 @@
           <w:szCs w:val="24"/>
           <w:lang w:val="en-US"/>
         </w:rPr>
-        <w:t xml:space="preserve">def </w:t>
-      </w:r>
-      <w:proofErr w:type="spellStart"/>
-      <w:r>
-        <w:rPr>
-          <w:rFonts w:ascii="Consolas" w:hAnsi="Consolas" w:cs="Times New Roman"/>
-          <w:sz w:val="24"/>
-          <w:szCs w:val="24"/>
-          <w:lang w:val="en-US"/>
-        </w:rPr>
-        <w:t>quickSort</w:t>
-      </w:r>
-      <w:proofErr w:type="spellEnd"/>
-      <w:r>
-        <w:rPr>
-          <w:rFonts w:ascii="Consolas" w:hAnsi="Consolas" w:cs="Times New Roman"/>
-          <w:sz w:val="24"/>
-          <w:szCs w:val="24"/>
-          <w:lang w:val="en-US"/>
-        </w:rPr>
-        <w:t>(</w:t>
-      </w:r>
-      <w:proofErr w:type="spellStart"/>
-      <w:r>
-        <w:rPr>
-          <w:rFonts w:ascii="Consolas" w:hAnsi="Consolas" w:cs="Times New Roman"/>
-          <w:sz w:val="24"/>
-          <w:szCs w:val="24"/>
-          <w:lang w:val="en-US"/>
-        </w:rPr>
-        <w:t>nums</w:t>
-      </w:r>
-      <w:proofErr w:type="spellEnd"/>
-      <w:r>
-        <w:rPr>
-          <w:rFonts w:ascii="Consolas" w:hAnsi="Consolas" w:cs="Times New Roman"/>
-          <w:sz w:val="24"/>
-          <w:szCs w:val="24"/>
-          <w:lang w:val="en-US"/>
-        </w:rPr>
-        <w:t>):</w:t>
-      </w:r>
-    </w:p>
-    <w:p>
-      <w:pPr>
-        <w:spacing w:after="0"/>
-        <w:rPr>
-          <w:rFonts w:ascii="Consolas" w:hAnsi="Consolas" w:cs="Times New Roman"/>
-          <w:sz w:val="24"/>
-          <w:szCs w:val="24"/>
-          <w:lang w:val="en-US"/>
-        </w:rPr>
-      </w:pPr>
-      <w:r>
-        <w:rPr>
-          <w:rFonts w:ascii="Consolas" w:hAnsi="Consolas" w:cs="Times New Roman"/>
-          <w:sz w:val="24"/>
-          <w:szCs w:val="24"/>
-          <w:lang w:val="en-US"/>
-        </w:rPr>
-        <w:t xml:space="preserve">    if </w:t>
-      </w:r>
-      <w:proofErr w:type="spellStart"/>
-      <w:r>
-        <w:rPr>
-          <w:rFonts w:ascii="Consolas" w:hAnsi="Consolas" w:cs="Times New Roman"/>
-          <w:sz w:val="24"/>
-          <w:szCs w:val="24"/>
-          <w:lang w:val="en-US"/>
-        </w:rPr>
-        <w:t>len</w:t>
-      </w:r>
-      <w:proofErr w:type="spellEnd"/>
-      <w:r>
-        <w:rPr>
-          <w:rFonts w:ascii="Consolas" w:hAnsi="Consolas" w:cs="Times New Roman"/>
-          <w:sz w:val="24"/>
-          <w:szCs w:val="24"/>
-          <w:lang w:val="en-US"/>
-        </w:rPr>
-        <w:t>(</w:t>
-      </w:r>
-      <w:proofErr w:type="spellStart"/>
-      <w:r>
-        <w:rPr>
-          <w:rFonts w:ascii="Consolas" w:hAnsi="Consolas" w:cs="Times New Roman"/>
-          <w:sz w:val="24"/>
-          <w:szCs w:val="24"/>
-          <w:lang w:val="en-US"/>
-        </w:rPr>
-        <w:t>nums</w:t>
-      </w:r>
-      <w:proofErr w:type="spellEnd"/>
-      <w:r>
-        <w:rPr>
-          <w:rFonts w:ascii="Consolas" w:hAnsi="Consolas" w:cs="Times New Roman"/>
-          <w:sz w:val="24"/>
-          <w:szCs w:val="24"/>
-          <w:lang w:val="en-US"/>
-        </w:rPr>
-        <w:t>) &lt;= 1:</w:t>
-      </w:r>
-    </w:p>
-    <w:p>
-      <w:pPr>
-        <w:spacing w:after="0"/>
-        <w:rPr>
-          <w:rFonts w:ascii="Consolas" w:hAnsi="Consolas" w:cs="Times New Roman"/>
-          <w:sz w:val="24"/>
-          <w:szCs w:val="24"/>
-          <w:lang w:val="en-US"/>
-        </w:rPr>
-      </w:pPr>
-      <w:r>
-        <w:rPr>
-          <w:rFonts w:ascii="Consolas" w:hAnsi="Consolas" w:cs="Times New Roman"/>
-          <w:sz w:val="24"/>
-          <w:szCs w:val="24"/>
-          <w:lang w:val="en-US"/>
-        </w:rPr>
-        <w:t xml:space="preserve">        return </w:t>
-      </w:r>
-      <w:proofErr w:type="spellStart"/>
-      <w:r>
-        <w:rPr>
-          <w:rFonts w:ascii="Consolas" w:hAnsi="Consolas" w:cs="Times New Roman"/>
-          <w:sz w:val="24"/>
-          <w:szCs w:val="24"/>
-          <w:lang w:val="en-US"/>
-        </w:rPr>
-        <w:t>nums</w:t>
-      </w:r>
-      <w:proofErr w:type="spellEnd"/>
+        <w:t>def quickSort(nums):</w:t>
+      </w:r>
+    </w:p>
+    <w:p>
+      <w:pPr>
+        <w:spacing w:after="0"/>
+        <w:rPr>
+          <w:rFonts w:ascii="Consolas" w:hAnsi="Consolas" w:cs="Times New Roman"/>
+          <w:sz w:val="24"/>
+          <w:szCs w:val="24"/>
+          <w:lang w:val="en-US"/>
+        </w:rPr>
+      </w:pPr>
+      <w:r>
+        <w:rPr>
+          <w:rFonts w:ascii="Consolas" w:hAnsi="Consolas" w:cs="Times New Roman"/>
+          <w:sz w:val="24"/>
+          <w:szCs w:val="24"/>
+          <w:lang w:val="en-US"/>
+        </w:rPr>
+        <w:t xml:space="preserve">    if len(nums) &lt;= 1:</w:t>
+      </w:r>
+    </w:p>
+    <w:p>
+      <w:pPr>
+        <w:spacing w:after="0"/>
+        <w:rPr>
+          <w:rFonts w:ascii="Consolas" w:hAnsi="Consolas" w:cs="Times New Roman"/>
+          <w:sz w:val="24"/>
+          <w:szCs w:val="24"/>
+          <w:lang w:val="en-US"/>
+        </w:rPr>
+      </w:pPr>
+      <w:r>
+        <w:rPr>
+          <w:rFonts w:ascii="Consolas" w:hAnsi="Consolas" w:cs="Times New Roman"/>
+          <w:sz w:val="24"/>
+          <w:szCs w:val="24"/>
+          <w:lang w:val="en-US"/>
+        </w:rPr>
+        <w:t xml:space="preserve">        return nums</w:t>
+      </w:r>
     </w:p>
     <w:p>
       <w:pPr>
@@ -3240,209 +2500,87 @@
           <w:szCs w:val="24"/>
           <w:lang w:val="en-US"/>
         </w:rPr>
-        <w:t xml:space="preserve">        q = </w:t>
-      </w:r>
-      <w:proofErr w:type="spellStart"/>
-      <w:proofErr w:type="gramStart"/>
-      <w:r>
-        <w:rPr>
-          <w:rFonts w:ascii="Consolas" w:hAnsi="Consolas" w:cs="Times New Roman"/>
-          <w:sz w:val="24"/>
-          <w:szCs w:val="24"/>
-          <w:lang w:val="en-US"/>
-        </w:rPr>
-        <w:t>random.choice</w:t>
-      </w:r>
-      <w:proofErr w:type="spellEnd"/>
-      <w:proofErr w:type="gramEnd"/>
-      <w:r>
-        <w:rPr>
-          <w:rFonts w:ascii="Consolas" w:hAnsi="Consolas" w:cs="Times New Roman"/>
-          <w:sz w:val="24"/>
-          <w:szCs w:val="24"/>
-          <w:lang w:val="en-US"/>
-        </w:rPr>
-        <w:t>(</w:t>
-      </w:r>
-      <w:proofErr w:type="spellStart"/>
-      <w:r>
-        <w:rPr>
-          <w:rFonts w:ascii="Consolas" w:hAnsi="Consolas" w:cs="Times New Roman"/>
-          <w:sz w:val="24"/>
-          <w:szCs w:val="24"/>
-          <w:lang w:val="en-US"/>
-        </w:rPr>
-        <w:t>nums</w:t>
-      </w:r>
-      <w:proofErr w:type="spellEnd"/>
-      <w:r>
-        <w:rPr>
-          <w:rFonts w:ascii="Consolas" w:hAnsi="Consolas" w:cs="Times New Roman"/>
-          <w:sz w:val="24"/>
-          <w:szCs w:val="24"/>
-          <w:lang w:val="en-US"/>
-        </w:rPr>
-        <w:t>)</w:t>
-      </w:r>
-    </w:p>
-    <w:p>
-      <w:pPr>
-        <w:spacing w:after="0"/>
-        <w:rPr>
-          <w:rFonts w:ascii="Consolas" w:hAnsi="Consolas" w:cs="Times New Roman"/>
-          <w:sz w:val="24"/>
-          <w:szCs w:val="24"/>
-          <w:lang w:val="en-US"/>
-        </w:rPr>
-      </w:pPr>
-      <w:r>
-        <w:rPr>
-          <w:rFonts w:ascii="Consolas" w:hAnsi="Consolas" w:cs="Times New Roman"/>
-          <w:sz w:val="24"/>
-          <w:szCs w:val="24"/>
-          <w:lang w:val="en-US"/>
-        </w:rPr>
-        <w:t xml:space="preserve">        </w:t>
-      </w:r>
-      <w:proofErr w:type="spellStart"/>
-      <w:r>
-        <w:rPr>
-          <w:rFonts w:ascii="Consolas" w:hAnsi="Consolas" w:cs="Times New Roman"/>
-          <w:sz w:val="24"/>
-          <w:szCs w:val="24"/>
-          <w:lang w:val="en-US"/>
-        </w:rPr>
-        <w:t>s_nums</w:t>
-      </w:r>
-      <w:proofErr w:type="spellEnd"/>
-      <w:r>
-        <w:rPr>
-          <w:rFonts w:ascii="Consolas" w:hAnsi="Consolas" w:cs="Times New Roman"/>
-          <w:sz w:val="24"/>
-          <w:szCs w:val="24"/>
-          <w:lang w:val="en-US"/>
-        </w:rPr>
-        <w:t xml:space="preserve"> = []</w:t>
-      </w:r>
-    </w:p>
-    <w:p>
-      <w:pPr>
-        <w:spacing w:after="0"/>
-        <w:rPr>
-          <w:rFonts w:ascii="Consolas" w:hAnsi="Consolas" w:cs="Times New Roman"/>
-          <w:sz w:val="24"/>
-          <w:szCs w:val="24"/>
-          <w:lang w:val="en-US"/>
-        </w:rPr>
-      </w:pPr>
-      <w:r>
-        <w:rPr>
-          <w:rFonts w:ascii="Consolas" w:hAnsi="Consolas" w:cs="Times New Roman"/>
-          <w:sz w:val="24"/>
-          <w:szCs w:val="24"/>
-          <w:lang w:val="en-US"/>
-        </w:rPr>
-        <w:t xml:space="preserve">        </w:t>
-      </w:r>
-      <w:proofErr w:type="spellStart"/>
-      <w:r>
-        <w:rPr>
-          <w:rFonts w:ascii="Consolas" w:hAnsi="Consolas" w:cs="Times New Roman"/>
-          <w:sz w:val="24"/>
-          <w:szCs w:val="24"/>
-          <w:lang w:val="en-US"/>
-        </w:rPr>
-        <w:t>m_nums</w:t>
-      </w:r>
-      <w:proofErr w:type="spellEnd"/>
-      <w:r>
-        <w:rPr>
-          <w:rFonts w:ascii="Consolas" w:hAnsi="Consolas" w:cs="Times New Roman"/>
-          <w:sz w:val="24"/>
-          <w:szCs w:val="24"/>
-          <w:lang w:val="en-US"/>
-        </w:rPr>
-        <w:t xml:space="preserve"> = []</w:t>
-      </w:r>
-    </w:p>
-    <w:p>
-      <w:pPr>
-        <w:spacing w:after="0"/>
-        <w:rPr>
-          <w:rFonts w:ascii="Consolas" w:hAnsi="Consolas" w:cs="Times New Roman"/>
-          <w:sz w:val="24"/>
-          <w:szCs w:val="24"/>
-          <w:lang w:val="en-US"/>
-        </w:rPr>
-      </w:pPr>
-      <w:r>
-        <w:rPr>
-          <w:rFonts w:ascii="Consolas" w:hAnsi="Consolas" w:cs="Times New Roman"/>
-          <w:sz w:val="24"/>
-          <w:szCs w:val="24"/>
-          <w:lang w:val="en-US"/>
-        </w:rPr>
-        <w:t xml:space="preserve">        </w:t>
-      </w:r>
-      <w:proofErr w:type="spellStart"/>
-      <w:r>
-        <w:rPr>
-          <w:rFonts w:ascii="Consolas" w:hAnsi="Consolas" w:cs="Times New Roman"/>
-          <w:sz w:val="24"/>
-          <w:szCs w:val="24"/>
-          <w:lang w:val="en-US"/>
-        </w:rPr>
-        <w:t>e_nums</w:t>
-      </w:r>
-      <w:proofErr w:type="spellEnd"/>
-      <w:r>
-        <w:rPr>
-          <w:rFonts w:ascii="Consolas" w:hAnsi="Consolas" w:cs="Times New Roman"/>
-          <w:sz w:val="24"/>
-          <w:szCs w:val="24"/>
-          <w:lang w:val="en-US"/>
-        </w:rPr>
-        <w:t xml:space="preserve"> = []</w:t>
-      </w:r>
-    </w:p>
-    <w:p>
-      <w:pPr>
-        <w:spacing w:after="0"/>
-        <w:rPr>
-          <w:rFonts w:ascii="Consolas" w:hAnsi="Consolas" w:cs="Times New Roman"/>
-          <w:sz w:val="24"/>
-          <w:szCs w:val="24"/>
-          <w:lang w:val="en-US"/>
-        </w:rPr>
-      </w:pPr>
-      <w:r>
-        <w:rPr>
-          <w:rFonts w:ascii="Consolas" w:hAnsi="Consolas" w:cs="Times New Roman"/>
-          <w:sz w:val="24"/>
-          <w:szCs w:val="24"/>
-          <w:lang w:val="en-US"/>
-        </w:rPr>
-        <w:t xml:space="preserve">        for n in </w:t>
-      </w:r>
-      <w:proofErr w:type="spellStart"/>
-      <w:r>
-        <w:rPr>
-          <w:rFonts w:ascii="Consolas" w:hAnsi="Consolas" w:cs="Times New Roman"/>
-          <w:sz w:val="24"/>
-          <w:szCs w:val="24"/>
-          <w:lang w:val="en-US"/>
-        </w:rPr>
-        <w:t>nums</w:t>
-      </w:r>
-      <w:proofErr w:type="spellEnd"/>
-      <w:r>
-        <w:rPr>
-          <w:rFonts w:ascii="Consolas" w:hAnsi="Consolas" w:cs="Times New Roman"/>
-          <w:sz w:val="24"/>
-          <w:szCs w:val="24"/>
-          <w:lang w:val="en-US"/>
-        </w:rPr>
-        <w:t>:</w:t>
+        <w:t xml:space="preserve">        q = random.choice(nums)</w:t>
+      </w:r>
+    </w:p>
+    <w:p>
+      <w:pPr>
+        <w:spacing w:after="0"/>
+        <w:rPr>
+          <w:rFonts w:ascii="Consolas" w:hAnsi="Consolas" w:cs="Times New Roman"/>
+          <w:sz w:val="24"/>
+          <w:szCs w:val="24"/>
+          <w:lang w:val="en-US"/>
+        </w:rPr>
+      </w:pPr>
+      <w:r>
+        <w:rPr>
+          <w:rFonts w:ascii="Consolas" w:hAnsi="Consolas" w:cs="Times New Roman"/>
+          <w:sz w:val="24"/>
+          <w:szCs w:val="24"/>
+          <w:lang w:val="en-US"/>
+        </w:rPr>
+        <w:t xml:space="preserve">        s_nums = []</w:t>
+      </w:r>
+    </w:p>
+    <w:p>
+      <w:pPr>
+        <w:spacing w:after="0"/>
+        <w:rPr>
+          <w:rFonts w:ascii="Consolas" w:hAnsi="Consolas" w:cs="Times New Roman"/>
+          <w:sz w:val="24"/>
+          <w:szCs w:val="24"/>
+          <w:lang w:val="en-US"/>
+        </w:rPr>
+      </w:pPr>
+      <w:r>
+        <w:rPr>
+          <w:rFonts w:ascii="Consolas" w:hAnsi="Consolas" w:cs="Times New Roman"/>
+          <w:sz w:val="24"/>
+          <w:szCs w:val="24"/>
+          <w:lang w:val="en-US"/>
+        </w:rPr>
+        <w:t xml:space="preserve">        m_nums = []</w:t>
+      </w:r>
+    </w:p>
+    <w:p>
+      <w:pPr>
+        <w:spacing w:after="0"/>
+        <w:rPr>
+          <w:rFonts w:ascii="Consolas" w:hAnsi="Consolas" w:cs="Times New Roman"/>
+          <w:sz w:val="24"/>
+          <w:szCs w:val="24"/>
+          <w:lang w:val="en-US"/>
+        </w:rPr>
+      </w:pPr>
+      <w:r>
+        <w:rPr>
+          <w:rFonts w:ascii="Consolas" w:hAnsi="Consolas" w:cs="Times New Roman"/>
+          <w:sz w:val="24"/>
+          <w:szCs w:val="24"/>
+          <w:lang w:val="en-US"/>
+        </w:rPr>
+        <w:t xml:space="preserve">        e_nums = []</w:t>
+      </w:r>
+    </w:p>
+    <w:p>
+      <w:pPr>
+        <w:spacing w:after="0"/>
+        <w:rPr>
+          <w:rFonts w:ascii="Consolas" w:hAnsi="Consolas" w:cs="Times New Roman"/>
+          <w:sz w:val="24"/>
+          <w:szCs w:val="24"/>
+          <w:lang w:val="en-US"/>
+        </w:rPr>
+      </w:pPr>
+      <w:r>
+        <w:rPr>
+          <w:rFonts w:ascii="Consolas" w:hAnsi="Consolas" w:cs="Times New Roman"/>
+          <w:sz w:val="24"/>
+          <w:szCs w:val="24"/>
+          <w:lang w:val="en-US"/>
+        </w:rPr>
+        <w:t xml:space="preserve">        for n in nums:</w:t>
       </w:r>
     </w:p>
     <w:p>
@@ -3482,129 +2620,47 @@
           <w:szCs w:val="24"/>
           <w:lang w:val="en-US"/>
         </w:rPr>
-        <w:t xml:space="preserve">                </w:t>
-      </w:r>
-      <w:proofErr w:type="spellStart"/>
-      <w:r>
-        <w:rPr>
-          <w:rFonts w:ascii="Consolas" w:hAnsi="Consolas" w:cs="Times New Roman"/>
-          <w:sz w:val="24"/>
-          <w:szCs w:val="24"/>
-          <w:lang w:val="en-US"/>
-        </w:rPr>
-        <w:t>s_</w:t>
-      </w:r>
-      <w:proofErr w:type="gramStart"/>
-      <w:r>
-        <w:rPr>
-          <w:rFonts w:ascii="Consolas" w:hAnsi="Consolas" w:cs="Times New Roman"/>
-          <w:sz w:val="24"/>
-          <w:szCs w:val="24"/>
-          <w:lang w:val="en-US"/>
-        </w:rPr>
-        <w:t>nums.append</w:t>
-      </w:r>
-      <w:proofErr w:type="spellEnd"/>
-      <w:proofErr w:type="gramEnd"/>
-      <w:r>
-        <w:rPr>
-          <w:rFonts w:ascii="Consolas" w:hAnsi="Consolas" w:cs="Times New Roman"/>
-          <w:sz w:val="24"/>
-          <w:szCs w:val="24"/>
-          <w:lang w:val="en-US"/>
-        </w:rPr>
-        <w:t>(n)</w:t>
-      </w:r>
-    </w:p>
-    <w:p>
-      <w:pPr>
-        <w:spacing w:after="0"/>
-        <w:rPr>
-          <w:rFonts w:ascii="Consolas" w:hAnsi="Consolas" w:cs="Times New Roman"/>
-          <w:sz w:val="24"/>
-          <w:szCs w:val="24"/>
-          <w:lang w:val="en-US"/>
-        </w:rPr>
-      </w:pPr>
-      <w:r>
-        <w:rPr>
-          <w:rFonts w:ascii="Consolas" w:hAnsi="Consolas" w:cs="Times New Roman"/>
-          <w:sz w:val="24"/>
-          <w:szCs w:val="24"/>
-          <w:lang w:val="en-US"/>
-        </w:rPr>
-        <w:t xml:space="preserve">            </w:t>
-      </w:r>
-      <w:proofErr w:type="spellStart"/>
-      <w:r>
-        <w:rPr>
-          <w:rFonts w:ascii="Consolas" w:hAnsi="Consolas" w:cs="Times New Roman"/>
-          <w:sz w:val="24"/>
-          <w:szCs w:val="24"/>
-          <w:lang w:val="en-US"/>
-        </w:rPr>
-        <w:t>elif</w:t>
-      </w:r>
-      <w:proofErr w:type="spellEnd"/>
-      <w:r>
-        <w:rPr>
-          <w:rFonts w:ascii="Consolas" w:hAnsi="Consolas" w:cs="Times New Roman"/>
-          <w:sz w:val="24"/>
-          <w:szCs w:val="24"/>
-          <w:lang w:val="en-US"/>
-        </w:rPr>
-        <w:t xml:space="preserve"> n &gt; q:</w:t>
-      </w:r>
-    </w:p>
-    <w:p>
-      <w:pPr>
-        <w:spacing w:after="0"/>
-        <w:rPr>
-          <w:rFonts w:ascii="Consolas" w:hAnsi="Consolas" w:cs="Times New Roman"/>
-          <w:sz w:val="24"/>
-          <w:szCs w:val="24"/>
-          <w:lang w:val="en-US"/>
-        </w:rPr>
-      </w:pPr>
-      <w:r>
-        <w:rPr>
-          <w:rFonts w:ascii="Consolas" w:hAnsi="Consolas" w:cs="Times New Roman"/>
-          <w:sz w:val="24"/>
-          <w:szCs w:val="24"/>
-          <w:lang w:val="en-US"/>
-        </w:rPr>
-        <w:t xml:space="preserve">                </w:t>
-      </w:r>
-      <w:proofErr w:type="spellStart"/>
-      <w:r>
-        <w:rPr>
-          <w:rFonts w:ascii="Consolas" w:hAnsi="Consolas" w:cs="Times New Roman"/>
-          <w:sz w:val="24"/>
-          <w:szCs w:val="24"/>
-          <w:lang w:val="en-US"/>
-        </w:rPr>
-        <w:t>m_</w:t>
-      </w:r>
-      <w:proofErr w:type="gramStart"/>
-      <w:r>
-        <w:rPr>
-          <w:rFonts w:ascii="Consolas" w:hAnsi="Consolas" w:cs="Times New Roman"/>
-          <w:sz w:val="24"/>
-          <w:szCs w:val="24"/>
-          <w:lang w:val="en-US"/>
-        </w:rPr>
-        <w:t>nums.append</w:t>
-      </w:r>
-      <w:proofErr w:type="spellEnd"/>
-      <w:proofErr w:type="gramEnd"/>
-      <w:r>
-        <w:rPr>
-          <w:rFonts w:ascii="Consolas" w:hAnsi="Consolas" w:cs="Times New Roman"/>
-          <w:sz w:val="24"/>
-          <w:szCs w:val="24"/>
-          <w:lang w:val="en-US"/>
-        </w:rPr>
-        <w:t>(n)</w:t>
+        <w:t xml:space="preserve">                s_nums.append(n)</w:t>
+      </w:r>
+    </w:p>
+    <w:p>
+      <w:pPr>
+        <w:spacing w:after="0"/>
+        <w:rPr>
+          <w:rFonts w:ascii="Consolas" w:hAnsi="Consolas" w:cs="Times New Roman"/>
+          <w:sz w:val="24"/>
+          <w:szCs w:val="24"/>
+          <w:lang w:val="en-US"/>
+        </w:rPr>
+      </w:pPr>
+      <w:r>
+        <w:rPr>
+          <w:rFonts w:ascii="Consolas" w:hAnsi="Consolas" w:cs="Times New Roman"/>
+          <w:sz w:val="24"/>
+          <w:szCs w:val="24"/>
+          <w:lang w:val="en-US"/>
+        </w:rPr>
+        <w:t xml:space="preserve">            elif n &gt; q:</w:t>
+      </w:r>
+    </w:p>
+    <w:p>
+      <w:pPr>
+        <w:spacing w:after="0"/>
+        <w:rPr>
+          <w:rFonts w:ascii="Consolas" w:hAnsi="Consolas" w:cs="Times New Roman"/>
+          <w:sz w:val="24"/>
+          <w:szCs w:val="24"/>
+          <w:lang w:val="en-US"/>
+        </w:rPr>
+      </w:pPr>
+      <w:r>
+        <w:rPr>
+          <w:rFonts w:ascii="Consolas" w:hAnsi="Consolas" w:cs="Times New Roman"/>
+          <w:sz w:val="24"/>
+          <w:szCs w:val="24"/>
+          <w:lang w:val="en-US"/>
+        </w:rPr>
+        <w:t xml:space="preserve">                m_nums.append(n)</w:t>
       </w:r>
     </w:p>
     <w:p>
@@ -3644,158 +2700,27 @@
           <w:szCs w:val="24"/>
           <w:lang w:val="en-US"/>
         </w:rPr>
-        <w:t xml:space="preserve">                </w:t>
-      </w:r>
-      <w:proofErr w:type="spellStart"/>
-      <w:r>
-        <w:rPr>
-          <w:rFonts w:ascii="Consolas" w:hAnsi="Consolas" w:cs="Times New Roman"/>
-          <w:sz w:val="24"/>
-          <w:szCs w:val="24"/>
-          <w:lang w:val="en-US"/>
-        </w:rPr>
-        <w:t>e_</w:t>
-      </w:r>
-      <w:proofErr w:type="gramStart"/>
-      <w:r>
-        <w:rPr>
-          <w:rFonts w:ascii="Consolas" w:hAnsi="Consolas" w:cs="Times New Roman"/>
-          <w:sz w:val="24"/>
-          <w:szCs w:val="24"/>
-          <w:lang w:val="en-US"/>
-        </w:rPr>
-        <w:t>nums.append</w:t>
-      </w:r>
-      <w:proofErr w:type="spellEnd"/>
-      <w:proofErr w:type="gramEnd"/>
-      <w:r>
-        <w:rPr>
-          <w:rFonts w:ascii="Consolas" w:hAnsi="Consolas" w:cs="Times New Roman"/>
-          <w:sz w:val="24"/>
-          <w:szCs w:val="24"/>
-          <w:lang w:val="en-US"/>
-        </w:rPr>
-        <w:t>(n)</w:t>
-      </w:r>
-    </w:p>
-    <w:p>
-      <w:pPr>
-        <w:spacing w:after="0"/>
-        <w:rPr>
-          <w:rFonts w:ascii="Consolas" w:hAnsi="Consolas" w:cs="Times New Roman"/>
-          <w:sz w:val="24"/>
-          <w:szCs w:val="24"/>
-          <w:lang w:val="en-US"/>
-        </w:rPr>
-      </w:pPr>
-      <w:r>
-        <w:rPr>
-          <w:rFonts w:ascii="Consolas" w:hAnsi="Consolas" w:cs="Times New Roman"/>
-          <w:sz w:val="24"/>
-          <w:szCs w:val="24"/>
-          <w:lang w:val="en-US"/>
-        </w:rPr>
-        <w:t xml:space="preserve">        return </w:t>
-      </w:r>
-      <w:proofErr w:type="spellStart"/>
-      <w:r>
-        <w:rPr>
-          <w:rFonts w:ascii="Consolas" w:hAnsi="Consolas" w:cs="Times New Roman"/>
-          <w:sz w:val="24"/>
-          <w:szCs w:val="24"/>
-          <w:lang w:val="en-US"/>
-        </w:rPr>
-        <w:t>quickSort</w:t>
-      </w:r>
-      <w:proofErr w:type="spellEnd"/>
-      <w:r>
-        <w:rPr>
-          <w:rFonts w:ascii="Consolas" w:hAnsi="Consolas" w:cs="Times New Roman"/>
-          <w:sz w:val="24"/>
-          <w:szCs w:val="24"/>
-          <w:lang w:val="en-US"/>
-        </w:rPr>
-        <w:t>(</w:t>
-      </w:r>
-      <w:proofErr w:type="spellStart"/>
-      <w:r>
-        <w:rPr>
-          <w:rFonts w:ascii="Consolas" w:hAnsi="Consolas" w:cs="Times New Roman"/>
-          <w:sz w:val="24"/>
-          <w:szCs w:val="24"/>
-          <w:lang w:val="en-US"/>
-        </w:rPr>
-        <w:t>s_nums</w:t>
-      </w:r>
-      <w:proofErr w:type="spellEnd"/>
-      <w:r>
-        <w:rPr>
-          <w:rFonts w:ascii="Consolas" w:hAnsi="Consolas" w:cs="Times New Roman"/>
-          <w:sz w:val="24"/>
-          <w:szCs w:val="24"/>
-          <w:lang w:val="en-US"/>
-        </w:rPr>
-        <w:t xml:space="preserve">) + </w:t>
-      </w:r>
-      <w:proofErr w:type="spellStart"/>
-      <w:r>
-        <w:rPr>
-          <w:rFonts w:ascii="Consolas" w:hAnsi="Consolas" w:cs="Times New Roman"/>
-          <w:sz w:val="24"/>
-          <w:szCs w:val="24"/>
-          <w:lang w:val="en-US"/>
-        </w:rPr>
-        <w:t>e_nums</w:t>
-      </w:r>
-      <w:proofErr w:type="spellEnd"/>
-      <w:r>
-        <w:rPr>
-          <w:rFonts w:ascii="Consolas" w:hAnsi="Consolas" w:cs="Times New Roman"/>
-          <w:sz w:val="24"/>
-          <w:szCs w:val="24"/>
-          <w:lang w:val="en-US"/>
-        </w:rPr>
-        <w:t xml:space="preserve"> + </w:t>
-      </w:r>
-      <w:proofErr w:type="spellStart"/>
-      <w:r>
-        <w:rPr>
-          <w:rFonts w:ascii="Consolas" w:hAnsi="Consolas" w:cs="Times New Roman"/>
-          <w:sz w:val="24"/>
-          <w:szCs w:val="24"/>
-          <w:lang w:val="en-US"/>
-        </w:rPr>
-        <w:t>quickSort</w:t>
-      </w:r>
-      <w:proofErr w:type="spellEnd"/>
-      <w:r>
-        <w:rPr>
-          <w:rFonts w:ascii="Consolas" w:hAnsi="Consolas" w:cs="Times New Roman"/>
-          <w:sz w:val="24"/>
-          <w:szCs w:val="24"/>
-          <w:lang w:val="en-US"/>
-        </w:rPr>
-        <w:t>(</w:t>
-      </w:r>
-      <w:proofErr w:type="spellStart"/>
-      <w:r>
-        <w:rPr>
-          <w:rFonts w:ascii="Consolas" w:hAnsi="Consolas" w:cs="Times New Roman"/>
-          <w:sz w:val="24"/>
-          <w:szCs w:val="24"/>
-          <w:lang w:val="en-US"/>
-        </w:rPr>
-        <w:t>m_nums</w:t>
-      </w:r>
-      <w:proofErr w:type="spellEnd"/>
-      <w:r>
-        <w:rPr>
-          <w:rFonts w:ascii="Consolas" w:hAnsi="Consolas" w:cs="Times New Roman"/>
-          <w:sz w:val="24"/>
-          <w:szCs w:val="24"/>
-          <w:lang w:val="en-US"/>
-        </w:rPr>
-        <w:t>)</w:t>
+        <w:t xml:space="preserve">                e_nums.append(n)</w:t>
+      </w:r>
+    </w:p>
+    <w:p>
+      <w:pPr>
+        <w:spacing w:after="0"/>
+        <w:rPr>
+          <w:rFonts w:ascii="Consolas" w:hAnsi="Consolas" w:cs="Times New Roman"/>
+          <w:sz w:val="24"/>
+          <w:szCs w:val="24"/>
+          <w:lang w:val="en-US"/>
+        </w:rPr>
+      </w:pPr>
+      <w:r>
+        <w:rPr>
+          <w:rFonts w:ascii="Consolas" w:hAnsi="Consolas" w:cs="Times New Roman"/>
+          <w:sz w:val="24"/>
+          <w:szCs w:val="24"/>
+          <w:lang w:val="en-US"/>
+        </w:rPr>
+        <w:t xml:space="preserve">        return quickSort(s_nums) + e_nums + quickSort(m_nums)</w:t>
       </w:r>
     </w:p>
     <w:p>
@@ -3891,10 +2816,10 @@
       <w:r>
         <w:rPr>
           <w:rFonts w:ascii="Times New Roman" w:hAnsi="Times New Roman" w:cs="Times New Roman"/>
-          <w:sz w:val="28"/>
-          <w:szCs w:val="28"/>
-        </w:rPr>
-        <w:lastRenderedPageBreak/>
+          <w:noProof/>
+          <w:sz w:val="28"/>
+          <w:szCs w:val="28"/>
+        </w:rPr>
         <w:drawing>
           <wp:anchor distT="0" distB="0" distL="114300" distR="114300" simplePos="0" relativeHeight="251663360" behindDoc="0" locked="0" layoutInCell="1" allowOverlap="1" wp14:anchorId="32E1C816" wp14:editId="0D93BB85">
             <wp:simplePos x="0" y="0"/>
@@ -4043,47 +2968,7 @@
           <w:szCs w:val="24"/>
           <w:lang w:val="en-US"/>
         </w:rPr>
-        <w:t xml:space="preserve">for </w:t>
-      </w:r>
-      <w:proofErr w:type="spellStart"/>
-      <w:r>
-        <w:rPr>
-          <w:rFonts w:ascii="Consolas" w:hAnsi="Consolas" w:cs="Times New Roman"/>
-          <w:sz w:val="24"/>
-          <w:szCs w:val="24"/>
-          <w:lang w:val="en-US"/>
-        </w:rPr>
-        <w:t>i</w:t>
-      </w:r>
-      <w:proofErr w:type="spellEnd"/>
-      <w:r>
-        <w:rPr>
-          <w:rFonts w:ascii="Consolas" w:hAnsi="Consolas" w:cs="Times New Roman"/>
-          <w:sz w:val="24"/>
-          <w:szCs w:val="24"/>
-          <w:lang w:val="en-US"/>
-        </w:rPr>
-        <w:t xml:space="preserve"> in </w:t>
-      </w:r>
-      <w:proofErr w:type="gramStart"/>
-      <w:r>
-        <w:rPr>
-          <w:rFonts w:ascii="Consolas" w:hAnsi="Consolas" w:cs="Times New Roman"/>
-          <w:sz w:val="24"/>
-          <w:szCs w:val="24"/>
-          <w:lang w:val="en-US"/>
-        </w:rPr>
-        <w:t>range(</w:t>
-      </w:r>
-      <w:proofErr w:type="gramEnd"/>
-      <w:r>
-        <w:rPr>
-          <w:rFonts w:ascii="Consolas" w:hAnsi="Consolas" w:cs="Times New Roman"/>
-          <w:sz w:val="24"/>
-          <w:szCs w:val="24"/>
-          <w:lang w:val="en-US"/>
-        </w:rPr>
-        <w:t>100000):</w:t>
+        <w:t>for i in range(100000):</w:t>
       </w:r>
     </w:p>
     <w:p>
@@ -4104,29 +2989,7 @@
           <w:szCs w:val="24"/>
           <w:lang w:val="en-US"/>
         </w:rPr>
-        <w:t xml:space="preserve">    data1.append(</w:t>
-      </w:r>
-      <w:proofErr w:type="spellStart"/>
-      <w:proofErr w:type="gramStart"/>
-      <w:r>
-        <w:rPr>
-          <w:rFonts w:ascii="Consolas" w:hAnsi="Consolas" w:cs="Times New Roman"/>
-          <w:sz w:val="24"/>
-          <w:szCs w:val="24"/>
-          <w:lang w:val="en-US"/>
-        </w:rPr>
-        <w:t>random.randint</w:t>
-      </w:r>
-      <w:proofErr w:type="spellEnd"/>
-      <w:proofErr w:type="gramEnd"/>
-      <w:r>
-        <w:rPr>
-          <w:rFonts w:ascii="Consolas" w:hAnsi="Consolas" w:cs="Times New Roman"/>
-          <w:sz w:val="24"/>
-          <w:szCs w:val="24"/>
-          <w:lang w:val="en-US"/>
-        </w:rPr>
-        <w:t>(0,10000))</w:t>
+        <w:t xml:space="preserve">    data1.append(random.randint(0,10000))</w:t>
       </w:r>
     </w:p>
     <w:p>
@@ -4159,13 +3022,15 @@
           <w:rFonts w:ascii="Consolas" w:hAnsi="Consolas" w:cs="Times New Roman"/>
           <w:sz w:val="24"/>
           <w:szCs w:val="24"/>
-        </w:rPr>
-      </w:pPr>
-      <w:r>
-        <w:rPr>
-          <w:rFonts w:ascii="Consolas" w:hAnsi="Consolas" w:cs="Times New Roman"/>
-          <w:sz w:val="24"/>
-          <w:szCs w:val="24"/>
+          <w:lang w:val="en-US"/>
+        </w:rPr>
+      </w:pPr>
+      <w:r>
+        <w:rPr>
+          <w:rFonts w:ascii="Consolas" w:hAnsi="Consolas" w:cs="Times New Roman"/>
+          <w:sz w:val="24"/>
+          <w:szCs w:val="24"/>
+          <w:lang w:val="en-US"/>
         </w:rPr>
         <w:t>data3 = data1.copy()</w:t>
       </w:r>
@@ -4177,6 +3042,7 @@
           <w:rFonts w:ascii="Times New Roman" w:hAnsi="Times New Roman" w:cs="Times New Roman"/>
           <w:sz w:val="28"/>
           <w:szCs w:val="28"/>
+          <w:lang w:val="en-US"/>
         </w:rPr>
       </w:pPr>
     </w:p>
@@ -4209,22 +3075,21 @@
           <w:rFonts w:ascii="Times New Roman" w:hAnsi="Times New Roman" w:cs="Times New Roman"/>
           <w:sz w:val="28"/>
           <w:szCs w:val="28"/>
-          <w:lang w:val="en-US"/>
-        </w:rPr>
-      </w:pPr>
-    </w:p>
-    <w:p>
-      <w:pPr>
-        <w:rPr>
-          <w:rFonts w:ascii="Times New Roman" w:hAnsi="Times New Roman" w:cs="Times New Roman"/>
-          <w:sz w:val="28"/>
-          <w:szCs w:val="28"/>
-          <w:lang w:val="en-US"/>
-        </w:rPr>
-      </w:pPr>
-      <w:r>
-        <w:rPr>
-          <w:rFonts w:ascii="Times New Roman" w:hAnsi="Times New Roman" w:cs="Times New Roman"/>
+        </w:rPr>
+      </w:pPr>
+    </w:p>
+    <w:p>
+      <w:pPr>
+        <w:rPr>
+          <w:rFonts w:ascii="Times New Roman" w:hAnsi="Times New Roman" w:cs="Times New Roman"/>
+          <w:sz w:val="28"/>
+          <w:szCs w:val="28"/>
+        </w:rPr>
+      </w:pPr>
+      <w:r>
+        <w:rPr>
+          <w:rFonts w:ascii="Times New Roman" w:hAnsi="Times New Roman" w:cs="Times New Roman"/>
+          <w:noProof/>
           <w:sz w:val="28"/>
           <w:szCs w:val="28"/>
           <w:lang w:val="en-US"/>
@@ -4368,47 +3233,7 @@
           <w:szCs w:val="24"/>
           <w:lang w:val="en-US"/>
         </w:rPr>
-        <w:t xml:space="preserve">for </w:t>
-      </w:r>
-      <w:proofErr w:type="spellStart"/>
-      <w:r>
-        <w:rPr>
-          <w:rFonts w:ascii="Consolas" w:hAnsi="Consolas" w:cs="Times New Roman"/>
-          <w:sz w:val="24"/>
-          <w:szCs w:val="24"/>
-          <w:lang w:val="en-US"/>
-        </w:rPr>
-        <w:t>i</w:t>
-      </w:r>
-      <w:proofErr w:type="spellEnd"/>
-      <w:r>
-        <w:rPr>
-          <w:rFonts w:ascii="Consolas" w:hAnsi="Consolas" w:cs="Times New Roman"/>
-          <w:sz w:val="24"/>
-          <w:szCs w:val="24"/>
-          <w:lang w:val="en-US"/>
-        </w:rPr>
-        <w:t xml:space="preserve"> in </w:t>
-      </w:r>
-      <w:proofErr w:type="gramStart"/>
-      <w:r>
-        <w:rPr>
-          <w:rFonts w:ascii="Consolas" w:hAnsi="Consolas" w:cs="Times New Roman"/>
-          <w:sz w:val="24"/>
-          <w:szCs w:val="24"/>
-          <w:lang w:val="en-US"/>
-        </w:rPr>
-        <w:t>range(</w:t>
-      </w:r>
-      <w:proofErr w:type="gramEnd"/>
-      <w:r>
-        <w:rPr>
-          <w:rFonts w:ascii="Consolas" w:hAnsi="Consolas" w:cs="Times New Roman"/>
-          <w:sz w:val="24"/>
-          <w:szCs w:val="24"/>
-          <w:lang w:val="en-US"/>
-        </w:rPr>
-        <w:t>100000):</w:t>
+        <w:t>for i in range(100000):</w:t>
       </w:r>
     </w:p>
     <w:p>
@@ -4429,27 +3254,7 @@
           <w:szCs w:val="24"/>
           <w:lang w:val="en-US"/>
         </w:rPr>
-        <w:t xml:space="preserve">    data1.append(</w:t>
-      </w:r>
-      <w:proofErr w:type="spellStart"/>
-      <w:r>
-        <w:rPr>
-          <w:rFonts w:ascii="Consolas" w:hAnsi="Consolas" w:cs="Times New Roman"/>
-          <w:sz w:val="24"/>
-          <w:szCs w:val="24"/>
-          <w:lang w:val="en-US"/>
-        </w:rPr>
-        <w:t>i</w:t>
-      </w:r>
-      <w:proofErr w:type="spellEnd"/>
-      <w:r>
-        <w:rPr>
-          <w:rFonts w:ascii="Consolas" w:hAnsi="Consolas" w:cs="Times New Roman"/>
-          <w:sz w:val="24"/>
-          <w:szCs w:val="24"/>
-          <w:lang w:val="en-US"/>
-        </w:rPr>
-        <w:t>)</w:t>
+        <w:t xml:space="preserve">    data1.append(i)</w:t>
       </w:r>
     </w:p>
     <w:p>
@@ -4538,10 +3343,10 @@
       <w:r>
         <w:rPr>
           <w:rFonts w:ascii="Times New Roman" w:hAnsi="Times New Roman" w:cs="Times New Roman"/>
-          <w:sz w:val="28"/>
-          <w:szCs w:val="28"/>
-        </w:rPr>
-        <w:lastRenderedPageBreak/>
+          <w:noProof/>
+          <w:sz w:val="28"/>
+          <w:szCs w:val="28"/>
+        </w:rPr>
         <w:drawing>
           <wp:anchor distT="0" distB="0" distL="114300" distR="114300" simplePos="0" relativeHeight="251667456" behindDoc="0" locked="0" layoutInCell="1" allowOverlap="1" wp14:anchorId="7E1C18F1" wp14:editId="0938AE96">
             <wp:simplePos x="0" y="0"/>
@@ -4704,47 +3509,7 @@
           <w:szCs w:val="24"/>
           <w:lang w:val="en-US"/>
         </w:rPr>
-        <w:t xml:space="preserve">for </w:t>
-      </w:r>
-      <w:proofErr w:type="spellStart"/>
-      <w:r>
-        <w:rPr>
-          <w:rFonts w:ascii="Consolas" w:hAnsi="Consolas" w:cs="Times New Roman"/>
-          <w:sz w:val="24"/>
-          <w:szCs w:val="24"/>
-          <w:lang w:val="en-US"/>
-        </w:rPr>
-        <w:t>i</w:t>
-      </w:r>
-      <w:proofErr w:type="spellEnd"/>
-      <w:r>
-        <w:rPr>
-          <w:rFonts w:ascii="Consolas" w:hAnsi="Consolas" w:cs="Times New Roman"/>
-          <w:sz w:val="24"/>
-          <w:szCs w:val="24"/>
-          <w:lang w:val="en-US"/>
-        </w:rPr>
-        <w:t xml:space="preserve"> in </w:t>
-      </w:r>
-      <w:proofErr w:type="gramStart"/>
-      <w:r>
-        <w:rPr>
-          <w:rFonts w:ascii="Consolas" w:hAnsi="Consolas" w:cs="Times New Roman"/>
-          <w:sz w:val="24"/>
-          <w:szCs w:val="24"/>
-          <w:lang w:val="en-US"/>
-        </w:rPr>
-        <w:t>range(</w:t>
-      </w:r>
-      <w:proofErr w:type="gramEnd"/>
-      <w:r>
-        <w:rPr>
-          <w:rFonts w:ascii="Consolas" w:hAnsi="Consolas" w:cs="Times New Roman"/>
-          <w:sz w:val="24"/>
-          <w:szCs w:val="24"/>
-          <w:lang w:val="en-US"/>
-        </w:rPr>
-        <w:t>100000):</w:t>
+        <w:t>for i in range(100000):</w:t>
       </w:r>
     </w:p>
     <w:p>
@@ -4765,27 +3530,7 @@
           <w:szCs w:val="24"/>
           <w:lang w:val="en-US"/>
         </w:rPr>
-        <w:t xml:space="preserve">    data1.append(100000 - </w:t>
-      </w:r>
-      <w:proofErr w:type="spellStart"/>
-      <w:r>
-        <w:rPr>
-          <w:rFonts w:ascii="Consolas" w:hAnsi="Consolas" w:cs="Times New Roman"/>
-          <w:sz w:val="24"/>
-          <w:szCs w:val="24"/>
-          <w:lang w:val="en-US"/>
-        </w:rPr>
-        <w:t>i</w:t>
-      </w:r>
-      <w:proofErr w:type="spellEnd"/>
-      <w:r>
-        <w:rPr>
-          <w:rFonts w:ascii="Consolas" w:hAnsi="Consolas" w:cs="Times New Roman"/>
-          <w:sz w:val="24"/>
-          <w:szCs w:val="24"/>
-          <w:lang w:val="en-US"/>
-        </w:rPr>
-        <w:t>)</w:t>
+        <w:t xml:space="preserve">    data1.append(100000 - i)</w:t>
       </w:r>
     </w:p>
     <w:p>
@@ -4848,6 +3593,7 @@
           <w:sz w:val="28"/>
           <w:szCs w:val="28"/>
         </w:rPr>
+        <w:lastRenderedPageBreak/>
         <w:t>Оценить время работы каждого из реализованных алгоритмов на массиве, одна половина которого представляет собой возрастающую последовательность чисел, а вторая, – убывающую.</w:t>
       </w:r>
     </w:p>
@@ -4873,6 +3619,7 @@
       <w:r>
         <w:rPr>
           <w:rFonts w:ascii="Times New Roman" w:hAnsi="Times New Roman" w:cs="Times New Roman"/>
+          <w:noProof/>
           <w:sz w:val="28"/>
           <w:szCs w:val="28"/>
         </w:rPr>
@@ -5012,147 +3759,47 @@
           <w:szCs w:val="24"/>
           <w:lang w:val="en-US"/>
         </w:rPr>
-        <w:t xml:space="preserve">for </w:t>
-      </w:r>
-      <w:proofErr w:type="spellStart"/>
-      <w:r>
-        <w:rPr>
-          <w:rFonts w:ascii="Consolas" w:hAnsi="Consolas" w:cs="Times New Roman"/>
-          <w:sz w:val="24"/>
-          <w:szCs w:val="24"/>
-          <w:lang w:val="en-US"/>
-        </w:rPr>
-        <w:t>i</w:t>
-      </w:r>
-      <w:proofErr w:type="spellEnd"/>
-      <w:r>
-        <w:rPr>
-          <w:rFonts w:ascii="Consolas" w:hAnsi="Consolas" w:cs="Times New Roman"/>
-          <w:sz w:val="24"/>
-          <w:szCs w:val="24"/>
-          <w:lang w:val="en-US"/>
-        </w:rPr>
-        <w:t xml:space="preserve"> in range(</w:t>
-      </w:r>
-      <w:proofErr w:type="gramStart"/>
-      <w:r>
-        <w:rPr>
-          <w:rFonts w:ascii="Consolas" w:hAnsi="Consolas" w:cs="Times New Roman"/>
-          <w:sz w:val="24"/>
-          <w:szCs w:val="24"/>
-          <w:lang w:val="en-US"/>
-        </w:rPr>
-        <w:t>int(</w:t>
-      </w:r>
-      <w:proofErr w:type="gramEnd"/>
-      <w:r>
-        <w:rPr>
-          <w:rFonts w:ascii="Consolas" w:hAnsi="Consolas" w:cs="Times New Roman"/>
-          <w:sz w:val="24"/>
-          <w:szCs w:val="24"/>
-          <w:lang w:val="en-US"/>
-        </w:rPr>
-        <w:t>1000000/2)):</w:t>
-      </w:r>
-    </w:p>
-    <w:p>
-      <w:pPr>
-        <w:spacing w:after="0"/>
-        <w:rPr>
-          <w:rFonts w:ascii="Consolas" w:hAnsi="Consolas" w:cs="Times New Roman"/>
-          <w:sz w:val="24"/>
-          <w:szCs w:val="24"/>
-          <w:lang w:val="en-US"/>
-        </w:rPr>
-      </w:pPr>
-      <w:r>
-        <w:rPr>
-          <w:rFonts w:ascii="Consolas" w:hAnsi="Consolas" w:cs="Times New Roman"/>
-          <w:sz w:val="24"/>
-          <w:szCs w:val="24"/>
-          <w:lang w:val="en-US"/>
-        </w:rPr>
-        <w:t xml:space="preserve">    data1.append(</w:t>
-      </w:r>
-      <w:proofErr w:type="spellStart"/>
-      <w:r>
-        <w:rPr>
-          <w:rFonts w:ascii="Consolas" w:hAnsi="Consolas" w:cs="Times New Roman"/>
-          <w:sz w:val="24"/>
-          <w:szCs w:val="24"/>
-          <w:lang w:val="en-US"/>
-        </w:rPr>
-        <w:t>i</w:t>
-      </w:r>
-      <w:proofErr w:type="spellEnd"/>
-      <w:r>
-        <w:rPr>
-          <w:rFonts w:ascii="Consolas" w:hAnsi="Consolas" w:cs="Times New Roman"/>
-          <w:sz w:val="24"/>
-          <w:szCs w:val="24"/>
-          <w:lang w:val="en-US"/>
-        </w:rPr>
-        <w:t>)</w:t>
-      </w:r>
-    </w:p>
-    <w:p>
-      <w:pPr>
-        <w:spacing w:after="0"/>
-        <w:rPr>
-          <w:rFonts w:ascii="Consolas" w:hAnsi="Consolas" w:cs="Times New Roman"/>
-          <w:sz w:val="24"/>
-          <w:szCs w:val="24"/>
-          <w:lang w:val="en-US"/>
-        </w:rPr>
-      </w:pPr>
-      <w:r>
-        <w:rPr>
-          <w:rFonts w:ascii="Consolas" w:hAnsi="Consolas" w:cs="Times New Roman"/>
-          <w:sz w:val="24"/>
-          <w:szCs w:val="24"/>
-          <w:lang w:val="en-US"/>
-        </w:rPr>
-        <w:t xml:space="preserve">for </w:t>
-      </w:r>
-      <w:proofErr w:type="spellStart"/>
-      <w:r>
-        <w:rPr>
-          <w:rFonts w:ascii="Consolas" w:hAnsi="Consolas" w:cs="Times New Roman"/>
-          <w:sz w:val="24"/>
-          <w:szCs w:val="24"/>
-          <w:lang w:val="en-US"/>
-        </w:rPr>
-        <w:t>i</w:t>
-      </w:r>
-      <w:proofErr w:type="spellEnd"/>
-      <w:r>
-        <w:rPr>
-          <w:rFonts w:ascii="Consolas" w:hAnsi="Consolas" w:cs="Times New Roman"/>
-          <w:sz w:val="24"/>
-          <w:szCs w:val="24"/>
-          <w:lang w:val="en-US"/>
-        </w:rPr>
-        <w:t xml:space="preserve"> in range(</w:t>
-      </w:r>
-      <w:proofErr w:type="gramStart"/>
-      <w:r>
-        <w:rPr>
-          <w:rFonts w:ascii="Consolas" w:hAnsi="Consolas" w:cs="Times New Roman"/>
-          <w:sz w:val="24"/>
-          <w:szCs w:val="24"/>
-          <w:lang w:val="en-US"/>
-        </w:rPr>
-        <w:t>int(</w:t>
-      </w:r>
-      <w:proofErr w:type="gramEnd"/>
-      <w:r>
-        <w:rPr>
-          <w:rFonts w:ascii="Consolas" w:hAnsi="Consolas" w:cs="Times New Roman"/>
-          <w:sz w:val="24"/>
-          <w:szCs w:val="24"/>
-          <w:lang w:val="en-US"/>
-        </w:rPr>
-        <w:t>1000000/2)):</w:t>
+        <w:t>for i in range(int(1000000/2)):</w:t>
+      </w:r>
+    </w:p>
+    <w:p>
+      <w:pPr>
+        <w:spacing w:after="0"/>
+        <w:rPr>
+          <w:rFonts w:ascii="Consolas" w:hAnsi="Consolas" w:cs="Times New Roman"/>
+          <w:sz w:val="24"/>
+          <w:szCs w:val="24"/>
+          <w:lang w:val="en-US"/>
+        </w:rPr>
+      </w:pPr>
+      <w:r>
+        <w:rPr>
+          <w:rFonts w:ascii="Consolas" w:hAnsi="Consolas" w:cs="Times New Roman"/>
+          <w:sz w:val="24"/>
+          <w:szCs w:val="24"/>
+          <w:lang w:val="en-US"/>
+        </w:rPr>
+        <w:t xml:space="preserve">    data1.append(i)</w:t>
+      </w:r>
+    </w:p>
+    <w:p>
+      <w:pPr>
+        <w:spacing w:after="0"/>
+        <w:rPr>
+          <w:rFonts w:ascii="Consolas" w:hAnsi="Consolas" w:cs="Times New Roman"/>
+          <w:sz w:val="24"/>
+          <w:szCs w:val="24"/>
+          <w:lang w:val="en-US"/>
+        </w:rPr>
+      </w:pPr>
+      <w:r>
+        <w:rPr>
+          <w:rFonts w:ascii="Consolas" w:hAnsi="Consolas" w:cs="Times New Roman"/>
+          <w:sz w:val="24"/>
+          <w:szCs w:val="24"/>
+          <w:lang w:val="en-US"/>
+        </w:rPr>
+        <w:t>for i in range(int(1000000/2)):</w:t>
       </w:r>
     </w:p>
     <w:p>
@@ -5235,18 +3882,113 @@
     </w:p>
     <w:p>
       <w:pPr>
-        <w:rPr>
-          <w:rFonts w:ascii="Times New Roman" w:hAnsi="Times New Roman" w:cs="Times New Roman"/>
-          <w:sz w:val="28"/>
-          <w:szCs w:val="28"/>
-        </w:rPr>
-      </w:pPr>
-      <w:r>
-        <w:rPr>
-          <w:rFonts w:ascii="Times New Roman" w:hAnsi="Times New Roman" w:cs="Times New Roman"/>
-          <w:sz w:val="28"/>
-          <w:szCs w:val="28"/>
-        </w:rPr>
+        <w:spacing w:after="0"/>
+        <w:rPr>
+          <w:rFonts w:ascii="Consolas" w:hAnsi="Consolas" w:cs="Times New Roman"/>
+          <w:sz w:val="24"/>
+          <w:szCs w:val="24"/>
+        </w:rPr>
+      </w:pPr>
+    </w:p>
+    <w:p>
+      <w:pPr>
+        <w:rPr>
+          <w:rFonts w:ascii="Times New Roman" w:hAnsi="Times New Roman" w:cs="Times New Roman"/>
+          <w:sz w:val="28"/>
+          <w:szCs w:val="28"/>
+        </w:rPr>
+      </w:pPr>
+      <w:r>
+        <w:rPr>
+          <w:rFonts w:ascii="Times New Roman" w:hAnsi="Times New Roman" w:cs="Times New Roman"/>
+          <w:sz w:val="28"/>
+          <w:szCs w:val="28"/>
+        </w:rPr>
+        <w:object w:dxaOrig="11217" w:dyaOrig="1472" w14:anchorId="0EBA609D">
+          <v:shapetype id="_x0000_t75" coordsize="21600,21600" o:spt="75" o:preferrelative="t" path="m@4@5l@4@11@9@11@9@5xe" filled="f" stroked="f">
+            <v:stroke joinstyle="miter"/>
+            <v:formulas>
+              <v:f eqn="if lineDrawn pixelLineWidth 0"/>
+              <v:f eqn="sum @0 1 0"/>
+              <v:f eqn="sum 0 0 @1"/>
+              <v:f eqn="prod @2 1 2"/>
+              <v:f eqn="prod @3 21600 pixelWidth"/>
+              <v:f eqn="prod @3 21600 pixelHeight"/>
+              <v:f eqn="sum @0 0 1"/>
+              <v:f eqn="prod @6 1 2"/>
+              <v:f eqn="prod @7 21600 pixelWidth"/>
+              <v:f eqn="sum @8 21600 0"/>
+              <v:f eqn="prod @7 21600 pixelHeight"/>
+              <v:f eqn="sum @10 21600 0"/>
+            </v:formulas>
+            <v:path o:extrusionok="f" gradientshapeok="t" o:connecttype="rect"/>
+            <o:lock v:ext="edit" aspectratio="t"/>
+          </v:shapetype>
+          <v:shape id="_x0000_i1029" type="#_x0000_t75" style="width:528.25pt;height:69.15pt" o:ole="">
+            <v:imagedata r:id="rId12" o:title=""/>
+          </v:shape>
+          <o:OLEObject Type="Embed" ProgID="Excel.Sheet.12" ShapeID="_x0000_i1029" DrawAspect="Content" ObjectID="_1693648354" r:id="rId13"/>
+        </w:object>
+      </w:r>
+    </w:p>
+    <w:p>
+      <w:pPr>
+        <w:rPr>
+          <w:rFonts w:ascii="Times New Roman" w:hAnsi="Times New Roman" w:cs="Times New Roman"/>
+          <w:sz w:val="28"/>
+          <w:szCs w:val="28"/>
+        </w:rPr>
+      </w:pPr>
+    </w:p>
+    <w:p>
+      <w:pPr>
+        <w:jc w:val="center"/>
+        <w:rPr>
+          <w:rFonts w:ascii="Times New Roman" w:hAnsi="Times New Roman" w:cs="Times New Roman"/>
+          <w:sz w:val="28"/>
+          <w:szCs w:val="28"/>
+        </w:rPr>
+      </w:pPr>
+      <w:r>
+        <w:rPr>
+          <w:noProof/>
+        </w:rPr>
+        <w:drawing>
+          <wp:inline distT="0" distB="0" distL="0" distR="0" wp14:anchorId="0868D411" wp14:editId="389C333E">
+            <wp:extent cx="4572000" cy="2743200"/>
+            <wp:effectExtent l="0" t="0" r="0" b="0"/>
+            <wp:docPr id="3" name="Диаграмма 3">
+              <a:extLst xmlns:a="http://schemas.openxmlformats.org/drawingml/2006/main">
+                <a:ext uri="{FF2B5EF4-FFF2-40B4-BE49-F238E27FC236}">
+                  <a16:creationId xmlns:a16="http://schemas.microsoft.com/office/drawing/2014/main" id="{ABEEAFE7-0AC6-4BA7-8E38-AAAD9DB9092F}"/>
+                </a:ext>
+              </a:extLst>
+            </wp:docPr>
+            <wp:cNvGraphicFramePr/>
+            <a:graphic xmlns:a="http://schemas.openxmlformats.org/drawingml/2006/main">
+              <a:graphicData uri="http://schemas.openxmlformats.org/drawingml/2006/chart">
+                <c:chart xmlns:c="http://schemas.openxmlformats.org/drawingml/2006/chart" xmlns:r="http://schemas.openxmlformats.org/officeDocument/2006/relationships" r:id="rId14"/>
+              </a:graphicData>
+            </a:graphic>
+          </wp:inline>
+        </w:drawing>
+      </w:r>
+    </w:p>
+    <w:p>
+      <w:pPr>
+        <w:rPr>
+          <w:rFonts w:ascii="Times New Roman" w:hAnsi="Times New Roman" w:cs="Times New Roman"/>
+          <w:sz w:val="28"/>
+          <w:szCs w:val="28"/>
+        </w:rPr>
+      </w:pPr>
+      <w:r>
+        <w:rPr>
+          <w:rFonts w:ascii="Times New Roman" w:hAnsi="Times New Roman" w:cs="Times New Roman"/>
+          <w:sz w:val="28"/>
+          <w:szCs w:val="28"/>
+        </w:rPr>
+        <w:lastRenderedPageBreak/>
         <w:t>Вывод:</w:t>
       </w:r>
       <w:r>
@@ -5263,49 +4005,33 @@
           <w:sz w:val="28"/>
           <w:szCs w:val="28"/>
         </w:rPr>
-        <w:t>оцени</w:t>
-      </w:r>
-      <w:r>
-        <w:rPr>
-          <w:rFonts w:ascii="Times New Roman" w:hAnsi="Times New Roman" w:cs="Times New Roman"/>
-          <w:sz w:val="28"/>
-          <w:szCs w:val="28"/>
-        </w:rPr>
-        <w:t>ли</w:t>
-      </w:r>
-      <w:r>
-        <w:rPr>
-          <w:rFonts w:ascii="Times New Roman" w:hAnsi="Times New Roman" w:cs="Times New Roman"/>
-          <w:sz w:val="28"/>
-          <w:szCs w:val="28"/>
-        </w:rPr>
-        <w:t xml:space="preserve"> время исполнения работы программы, реализованной разными алгоритмами. Научи</w:t>
-      </w:r>
-      <w:r>
-        <w:rPr>
-          <w:rFonts w:ascii="Times New Roman" w:hAnsi="Times New Roman" w:cs="Times New Roman"/>
-          <w:sz w:val="28"/>
-          <w:szCs w:val="28"/>
-        </w:rPr>
-        <w:t>лись</w:t>
-      </w:r>
-      <w:r>
-        <w:rPr>
-          <w:rFonts w:ascii="Times New Roman" w:hAnsi="Times New Roman" w:cs="Times New Roman"/>
-          <w:sz w:val="28"/>
-          <w:szCs w:val="28"/>
-        </w:rPr>
-        <w:t xml:space="preserve"> вычислять порядок сложности программы.</w:t>
-      </w:r>
-    </w:p>
-    <w:p>
-      <w:pPr>
-        <w:rPr>
-          <w:rFonts w:ascii="Times New Roman" w:hAnsi="Times New Roman" w:cs="Times New Roman"/>
-          <w:sz w:val="28"/>
-          <w:szCs w:val="28"/>
-        </w:rPr>
-      </w:pPr>
+        <w:t xml:space="preserve">Исходя их результатов выполнения алгоритмов и подсчета их времени, я пришел к выводу, что стандартная сортировка, встроенная в язык </w:t>
+      </w:r>
+      <w:r>
+        <w:rPr>
+          <w:rFonts w:ascii="Times New Roman" w:hAnsi="Times New Roman" w:cs="Times New Roman"/>
+          <w:sz w:val="28"/>
+          <w:szCs w:val="28"/>
+          <w:lang w:val="en-US"/>
+        </w:rPr>
+        <w:t>python</w:t>
+      </w:r>
+      <w:r>
+        <w:rPr>
+          <w:rFonts w:ascii="Times New Roman" w:hAnsi="Times New Roman" w:cs="Times New Roman"/>
+          <w:sz w:val="28"/>
+          <w:szCs w:val="28"/>
+        </w:rPr>
+        <w:t>,</w:t>
+      </w:r>
+      <w:r>
+        <w:rPr>
+          <w:rFonts w:ascii="Times New Roman" w:hAnsi="Times New Roman" w:cs="Times New Roman"/>
+          <w:sz w:val="28"/>
+          <w:szCs w:val="28"/>
+        </w:rPr>
+        <w:t xml:space="preserve"> намного быстрее и эффективнее, чем остальные предложенные.  </w:t>
+      </w:r>
     </w:p>
     <w:p>
       <w:pPr>
@@ -5670,7 +4396,7 @@
     </w:lvl>
   </w:abstractNum>
   <w:abstractNum w:abstractNumId="1" w15:restartNumberingAfterBreak="0">
-    <w:nsid w:val="3750273B"/>
+    <w:nsid w:val="35A66ADA"/>
     <w:multiLevelType w:val="hybridMultilevel"/>
     <w:tmpl w:val="C0261682"/>
     <w:lvl w:ilvl="0" w:tplc="FEA6BF32">
@@ -5759,6 +4485,95 @@
     </w:lvl>
   </w:abstractNum>
   <w:abstractNum w:abstractNumId="2" w15:restartNumberingAfterBreak="0">
+    <w:nsid w:val="3750273B"/>
+    <w:multiLevelType w:val="hybridMultilevel"/>
+    <w:tmpl w:val="C0261682"/>
+    <w:lvl w:ilvl="0" w:tplc="FEA6BF32">
+      <w:start w:val="1"/>
+      <w:numFmt w:val="decimal"/>
+      <w:lvlText w:val="%1."/>
+      <w:lvlJc w:val="left"/>
+      <w:pPr>
+        <w:ind w:left="720" w:hanging="360"/>
+      </w:pPr>
+      <w:rPr>
+        <w:rFonts w:ascii="Times New Roman" w:hAnsi="Times New Roman" w:cs="Times New Roman" w:hint="default"/>
+      </w:rPr>
+    </w:lvl>
+    <w:lvl w:ilvl="1" w:tplc="04190019" w:tentative="1">
+      <w:start w:val="1"/>
+      <w:numFmt w:val="lowerLetter"/>
+      <w:lvlText w:val="%2."/>
+      <w:lvlJc w:val="left"/>
+      <w:pPr>
+        <w:ind w:left="1440" w:hanging="360"/>
+      </w:pPr>
+    </w:lvl>
+    <w:lvl w:ilvl="2" w:tplc="0419001B" w:tentative="1">
+      <w:start w:val="1"/>
+      <w:numFmt w:val="lowerRoman"/>
+      <w:lvlText w:val="%3."/>
+      <w:lvlJc w:val="right"/>
+      <w:pPr>
+        <w:ind w:left="2160" w:hanging="180"/>
+      </w:pPr>
+    </w:lvl>
+    <w:lvl w:ilvl="3" w:tplc="0419000F" w:tentative="1">
+      <w:start w:val="1"/>
+      <w:numFmt w:val="decimal"/>
+      <w:lvlText w:val="%4."/>
+      <w:lvlJc w:val="left"/>
+      <w:pPr>
+        <w:ind w:left="2880" w:hanging="360"/>
+      </w:pPr>
+    </w:lvl>
+    <w:lvl w:ilvl="4" w:tplc="04190019" w:tentative="1">
+      <w:start w:val="1"/>
+      <w:numFmt w:val="lowerLetter"/>
+      <w:lvlText w:val="%5."/>
+      <w:lvlJc w:val="left"/>
+      <w:pPr>
+        <w:ind w:left="3600" w:hanging="360"/>
+      </w:pPr>
+    </w:lvl>
+    <w:lvl w:ilvl="5" w:tplc="0419001B" w:tentative="1">
+      <w:start w:val="1"/>
+      <w:numFmt w:val="lowerRoman"/>
+      <w:lvlText w:val="%6."/>
+      <w:lvlJc w:val="right"/>
+      <w:pPr>
+        <w:ind w:left="4320" w:hanging="180"/>
+      </w:pPr>
+    </w:lvl>
+    <w:lvl w:ilvl="6" w:tplc="0419000F" w:tentative="1">
+      <w:start w:val="1"/>
+      <w:numFmt w:val="decimal"/>
+      <w:lvlText w:val="%7."/>
+      <w:lvlJc w:val="left"/>
+      <w:pPr>
+        <w:ind w:left="5040" w:hanging="360"/>
+      </w:pPr>
+    </w:lvl>
+    <w:lvl w:ilvl="7" w:tplc="04190019" w:tentative="1">
+      <w:start w:val="1"/>
+      <w:numFmt w:val="lowerLetter"/>
+      <w:lvlText w:val="%8."/>
+      <w:lvlJc w:val="left"/>
+      <w:pPr>
+        <w:ind w:left="5760" w:hanging="360"/>
+      </w:pPr>
+    </w:lvl>
+    <w:lvl w:ilvl="8" w:tplc="0419001B" w:tentative="1">
+      <w:start w:val="1"/>
+      <w:numFmt w:val="lowerRoman"/>
+      <w:lvlText w:val="%9."/>
+      <w:lvlJc w:val="right"/>
+      <w:pPr>
+        <w:ind w:left="6480" w:hanging="180"/>
+      </w:pPr>
+    </w:lvl>
+  </w:abstractNum>
+  <w:abstractNum w:abstractNumId="3" w15:restartNumberingAfterBreak="0">
     <w:nsid w:val="3F347BED"/>
     <w:multiLevelType w:val="hybridMultilevel"/>
     <w:tmpl w:val="16F4DAD0"/>
@@ -5845,13 +4660,16 @@
     </w:lvl>
   </w:abstractNum>
   <w:num w:numId="1">
-    <w:abstractNumId w:val="2"/>
+    <w:abstractNumId w:val="3"/>
   </w:num>
   <w:num w:numId="2">
-    <w:abstractNumId w:val="1"/>
+    <w:abstractNumId w:val="2"/>
   </w:num>
   <w:num w:numId="3">
     <w:abstractNumId w:val="0"/>
+  </w:num>
+  <w:num w:numId="4">
+    <w:abstractNumId w:val="1"/>
   </w:num>
 </w:numbering>
 </file>
@@ -6625,7 +5443,519 @@
 </c:chartSpace>
 </file>
 
+<file path=word/charts/chart2.xml><?xml version="1.0" encoding="utf-8"?>
+<c:chartSpace xmlns:c="http://schemas.openxmlformats.org/drawingml/2006/chart" xmlns:a="http://schemas.openxmlformats.org/drawingml/2006/main" xmlns:r="http://schemas.openxmlformats.org/officeDocument/2006/relationships" xmlns:c16r2="http://schemas.microsoft.com/office/drawing/2015/06/chart">
+  <c:date1904 val="0"/>
+  <c:lang val="ru-RU"/>
+  <c:roundedCorners val="0"/>
+  <mc:AlternateContent xmlns:mc="http://schemas.openxmlformats.org/markup-compatibility/2006">
+    <mc:Choice xmlns:c14="http://schemas.microsoft.com/office/drawing/2007/8/2/chart" Requires="c14">
+      <c14:style val="102"/>
+    </mc:Choice>
+    <mc:Fallback>
+      <c:style val="2"/>
+    </mc:Fallback>
+  </mc:AlternateContent>
+  <c:chart>
+    <c:title>
+      <c:overlay val="0"/>
+      <c:spPr>
+        <a:noFill/>
+        <a:ln>
+          <a:noFill/>
+        </a:ln>
+        <a:effectLst/>
+      </c:spPr>
+      <c:txPr>
+        <a:bodyPr rot="0" spcFirstLastPara="1" vertOverflow="ellipsis" vert="horz" wrap="square" anchor="ctr" anchorCtr="1"/>
+        <a:lstStyle/>
+        <a:p>
+          <a:pPr>
+            <a:defRPr sz="1400" b="0" i="0" u="none" strike="noStrike" kern="1200" spc="0" baseline="0">
+              <a:solidFill>
+                <a:schemeClr val="tx1">
+                  <a:lumMod val="65000"/>
+                  <a:lumOff val="35000"/>
+                </a:schemeClr>
+              </a:solidFill>
+              <a:latin typeface="+mn-lt"/>
+              <a:ea typeface="+mn-ea"/>
+              <a:cs typeface="+mn-cs"/>
+            </a:defRPr>
+          </a:pPr>
+          <a:endParaRPr lang="ru-RU"/>
+        </a:p>
+      </c:txPr>
+    </c:title>
+    <c:autoTitleDeleted val="0"/>
+    <c:plotArea>
+      <c:layout/>
+      <c:lineChart>
+        <c:grouping val="standard"/>
+        <c:varyColors val="0"/>
+        <c:ser>
+          <c:idx val="0"/>
+          <c:order val="0"/>
+          <c:tx>
+            <c:strRef>
+              <c:f>Лист1!$B$1</c:f>
+              <c:strCache>
+                <c:ptCount val="1"/>
+                <c:pt idx="0">
+                  <c:v>Сортировка Шелла</c:v>
+                </c:pt>
+              </c:strCache>
+            </c:strRef>
+          </c:tx>
+          <c:spPr>
+            <a:ln w="28575" cap="rnd">
+              <a:solidFill>
+                <a:schemeClr val="accent1"/>
+              </a:solidFill>
+              <a:round/>
+            </a:ln>
+            <a:effectLst/>
+          </c:spPr>
+          <c:marker>
+            <c:symbol val="none"/>
+          </c:marker>
+          <c:cat>
+            <c:strRef>
+              <c:f>Лист1!$A$2:$A$5</c:f>
+              <c:strCache>
+                <c:ptCount val="4"/>
+                <c:pt idx="0">
+                  <c:v>Случайный набор чисел</c:v>
+                </c:pt>
+                <c:pt idx="1">
+                  <c:v>Возрастающая последовательность</c:v>
+                </c:pt>
+                <c:pt idx="2">
+                  <c:v>Убывающая последовательность</c:v>
+                </c:pt>
+                <c:pt idx="3">
+                  <c:v>Половина возрастает, половина убывает </c:v>
+                </c:pt>
+              </c:strCache>
+            </c:strRef>
+          </c:cat>
+          <c:val>
+            <c:numRef>
+              <c:f>Лист1!$B$2:$B$5</c:f>
+              <c:numCache>
+                <c:formatCode>General</c:formatCode>
+                <c:ptCount val="4"/>
+                <c:pt idx="0">
+                  <c:v>0.69340000000000002</c:v>
+                </c:pt>
+                <c:pt idx="1">
+                  <c:v>0.16800000000000001</c:v>
+                </c:pt>
+                <c:pt idx="2">
+                  <c:v>0.29399999999999998</c:v>
+                </c:pt>
+                <c:pt idx="3">
+                  <c:v>2.823</c:v>
+                </c:pt>
+              </c:numCache>
+            </c:numRef>
+          </c:val>
+          <c:smooth val="0"/>
+          <c:extLst>
+            <c:ext xmlns:c16="http://schemas.microsoft.com/office/drawing/2014/chart" uri="{C3380CC4-5D6E-409C-BE32-E72D297353CC}">
+              <c16:uniqueId val="{00000000-2961-47B2-8AAD-808A6F5A9536}"/>
+            </c:ext>
+          </c:extLst>
+        </c:ser>
+        <c:ser>
+          <c:idx val="1"/>
+          <c:order val="1"/>
+          <c:tx>
+            <c:strRef>
+              <c:f>Лист1!$C$1</c:f>
+              <c:strCache>
+                <c:ptCount val="1"/>
+                <c:pt idx="0">
+                  <c:v>Быстрая сортировка</c:v>
+                </c:pt>
+              </c:strCache>
+            </c:strRef>
+          </c:tx>
+          <c:spPr>
+            <a:ln w="28575" cap="rnd">
+              <a:solidFill>
+                <a:schemeClr val="accent2"/>
+              </a:solidFill>
+              <a:round/>
+            </a:ln>
+            <a:effectLst/>
+          </c:spPr>
+          <c:marker>
+            <c:symbol val="none"/>
+          </c:marker>
+          <c:cat>
+            <c:strRef>
+              <c:f>Лист1!$A$2:$A$5</c:f>
+              <c:strCache>
+                <c:ptCount val="4"/>
+                <c:pt idx="0">
+                  <c:v>Случайный набор чисел</c:v>
+                </c:pt>
+                <c:pt idx="1">
+                  <c:v>Возрастающая последовательность</c:v>
+                </c:pt>
+                <c:pt idx="2">
+                  <c:v>Убывающая последовательность</c:v>
+                </c:pt>
+                <c:pt idx="3">
+                  <c:v>Половина возрастает, половина убывает </c:v>
+                </c:pt>
+              </c:strCache>
+            </c:strRef>
+          </c:cat>
+          <c:val>
+            <c:numRef>
+              <c:f>Лист1!$C$2:$C$5</c:f>
+              <c:numCache>
+                <c:formatCode>General</c:formatCode>
+                <c:ptCount val="4"/>
+                <c:pt idx="0">
+                  <c:v>0.17749999999999999</c:v>
+                </c:pt>
+                <c:pt idx="1">
+                  <c:v>0.214</c:v>
+                </c:pt>
+                <c:pt idx="2">
+                  <c:v>0.20599999999999999</c:v>
+                </c:pt>
+                <c:pt idx="3">
+                  <c:v>2.62256</c:v>
+                </c:pt>
+              </c:numCache>
+            </c:numRef>
+          </c:val>
+          <c:smooth val="0"/>
+          <c:extLst>
+            <c:ext xmlns:c16="http://schemas.microsoft.com/office/drawing/2014/chart" uri="{C3380CC4-5D6E-409C-BE32-E72D297353CC}">
+              <c16:uniqueId val="{00000001-2961-47B2-8AAD-808A6F5A9536}"/>
+            </c:ext>
+          </c:extLst>
+        </c:ser>
+        <c:ser>
+          <c:idx val="2"/>
+          <c:order val="2"/>
+          <c:tx>
+            <c:strRef>
+              <c:f>Лист1!$D$1</c:f>
+              <c:strCache>
+                <c:ptCount val="1"/>
+                <c:pt idx="0">
+                  <c:v>Стандатная сортировка</c:v>
+                </c:pt>
+              </c:strCache>
+            </c:strRef>
+          </c:tx>
+          <c:spPr>
+            <a:ln w="28575" cap="rnd">
+              <a:solidFill>
+                <a:schemeClr val="accent3"/>
+              </a:solidFill>
+              <a:round/>
+            </a:ln>
+            <a:effectLst/>
+          </c:spPr>
+          <c:marker>
+            <c:symbol val="none"/>
+          </c:marker>
+          <c:cat>
+            <c:strRef>
+              <c:f>Лист1!$A$2:$A$5</c:f>
+              <c:strCache>
+                <c:ptCount val="4"/>
+                <c:pt idx="0">
+                  <c:v>Случайный набор чисел</c:v>
+                </c:pt>
+                <c:pt idx="1">
+                  <c:v>Возрастающая последовательность</c:v>
+                </c:pt>
+                <c:pt idx="2">
+                  <c:v>Убывающая последовательность</c:v>
+                </c:pt>
+                <c:pt idx="3">
+                  <c:v>Половина возрастает, половина убывает </c:v>
+                </c:pt>
+              </c:strCache>
+            </c:strRef>
+          </c:cat>
+          <c:val>
+            <c:numRef>
+              <c:f>Лист1!$D$2:$D$5</c:f>
+              <c:numCache>
+                <c:formatCode>General</c:formatCode>
+                <c:ptCount val="4"/>
+                <c:pt idx="0">
+                  <c:v>1.6899999999999998E-2</c:v>
+                </c:pt>
+                <c:pt idx="1">
+                  <c:v>0</c:v>
+                </c:pt>
+                <c:pt idx="2">
+                  <c:v>9.8999999999999999E-4</c:v>
+                </c:pt>
+                <c:pt idx="3">
+                  <c:v>7.9000000000000008E-3</c:v>
+                </c:pt>
+              </c:numCache>
+            </c:numRef>
+          </c:val>
+          <c:smooth val="0"/>
+          <c:extLst>
+            <c:ext xmlns:c16="http://schemas.microsoft.com/office/drawing/2014/chart" uri="{C3380CC4-5D6E-409C-BE32-E72D297353CC}">
+              <c16:uniqueId val="{00000002-2961-47B2-8AAD-808A6F5A9536}"/>
+            </c:ext>
+          </c:extLst>
+        </c:ser>
+        <c:dLbls>
+          <c:showLegendKey val="0"/>
+          <c:showVal val="0"/>
+          <c:showCatName val="0"/>
+          <c:showSerName val="0"/>
+          <c:showPercent val="0"/>
+          <c:showBubbleSize val="0"/>
+        </c:dLbls>
+        <c:smooth val="0"/>
+        <c:axId val="1421114464"/>
+        <c:axId val="1421113632"/>
+      </c:lineChart>
+      <c:catAx>
+        <c:axId val="1421114464"/>
+        <c:scaling>
+          <c:orientation val="minMax"/>
+        </c:scaling>
+        <c:delete val="0"/>
+        <c:axPos val="b"/>
+        <c:numFmt formatCode="General" sourceLinked="1"/>
+        <c:majorTickMark val="none"/>
+        <c:minorTickMark val="none"/>
+        <c:tickLblPos val="nextTo"/>
+        <c:spPr>
+          <a:noFill/>
+          <a:ln w="9525" cap="flat" cmpd="sng" algn="ctr">
+            <a:solidFill>
+              <a:schemeClr val="tx1">
+                <a:lumMod val="15000"/>
+                <a:lumOff val="85000"/>
+              </a:schemeClr>
+            </a:solidFill>
+            <a:round/>
+          </a:ln>
+          <a:effectLst/>
+        </c:spPr>
+        <c:txPr>
+          <a:bodyPr rot="-60000000" spcFirstLastPara="1" vertOverflow="ellipsis" vert="horz" wrap="square" anchor="ctr" anchorCtr="1"/>
+          <a:lstStyle/>
+          <a:p>
+            <a:pPr>
+              <a:defRPr sz="900" b="0" i="0" u="none" strike="noStrike" kern="1200" baseline="0">
+                <a:solidFill>
+                  <a:schemeClr val="tx1">
+                    <a:lumMod val="65000"/>
+                    <a:lumOff val="35000"/>
+                  </a:schemeClr>
+                </a:solidFill>
+                <a:latin typeface="+mn-lt"/>
+                <a:ea typeface="+mn-ea"/>
+                <a:cs typeface="+mn-cs"/>
+              </a:defRPr>
+            </a:pPr>
+            <a:endParaRPr lang="ru-RU"/>
+          </a:p>
+        </c:txPr>
+        <c:crossAx val="1421113632"/>
+        <c:crosses val="autoZero"/>
+        <c:auto val="1"/>
+        <c:lblAlgn val="ctr"/>
+        <c:lblOffset val="100"/>
+        <c:noMultiLvlLbl val="0"/>
+      </c:catAx>
+      <c:valAx>
+        <c:axId val="1421113632"/>
+        <c:scaling>
+          <c:orientation val="minMax"/>
+        </c:scaling>
+        <c:delete val="0"/>
+        <c:axPos val="l"/>
+        <c:majorGridlines>
+          <c:spPr>
+            <a:ln w="9525" cap="flat" cmpd="sng" algn="ctr">
+              <a:solidFill>
+                <a:schemeClr val="tx1">
+                  <a:lumMod val="15000"/>
+                  <a:lumOff val="85000"/>
+                </a:schemeClr>
+              </a:solidFill>
+              <a:round/>
+            </a:ln>
+            <a:effectLst/>
+          </c:spPr>
+        </c:majorGridlines>
+        <c:numFmt formatCode="General" sourceLinked="1"/>
+        <c:majorTickMark val="none"/>
+        <c:minorTickMark val="none"/>
+        <c:tickLblPos val="nextTo"/>
+        <c:spPr>
+          <a:noFill/>
+          <a:ln>
+            <a:noFill/>
+          </a:ln>
+          <a:effectLst/>
+        </c:spPr>
+        <c:txPr>
+          <a:bodyPr rot="-60000000" spcFirstLastPara="1" vertOverflow="ellipsis" vert="horz" wrap="square" anchor="ctr" anchorCtr="1"/>
+          <a:lstStyle/>
+          <a:p>
+            <a:pPr>
+              <a:defRPr sz="900" b="0" i="0" u="none" strike="noStrike" kern="1200" baseline="0">
+                <a:solidFill>
+                  <a:schemeClr val="tx1">
+                    <a:lumMod val="65000"/>
+                    <a:lumOff val="35000"/>
+                  </a:schemeClr>
+                </a:solidFill>
+                <a:latin typeface="+mn-lt"/>
+                <a:ea typeface="+mn-ea"/>
+                <a:cs typeface="+mn-cs"/>
+              </a:defRPr>
+            </a:pPr>
+            <a:endParaRPr lang="ru-RU"/>
+          </a:p>
+        </c:txPr>
+        <c:crossAx val="1421114464"/>
+        <c:crosses val="autoZero"/>
+        <c:crossBetween val="between"/>
+      </c:valAx>
+      <c:spPr>
+        <a:noFill/>
+        <a:ln>
+          <a:noFill/>
+        </a:ln>
+        <a:effectLst/>
+      </c:spPr>
+    </c:plotArea>
+    <c:legend>
+      <c:legendPos val="b"/>
+      <c:overlay val="0"/>
+      <c:spPr>
+        <a:noFill/>
+        <a:ln>
+          <a:noFill/>
+        </a:ln>
+        <a:effectLst/>
+      </c:spPr>
+      <c:txPr>
+        <a:bodyPr rot="0" spcFirstLastPara="1" vertOverflow="ellipsis" vert="horz" wrap="square" anchor="ctr" anchorCtr="1"/>
+        <a:lstStyle/>
+        <a:p>
+          <a:pPr>
+            <a:defRPr sz="900" b="0" i="0" u="none" strike="noStrike" kern="1200" baseline="0">
+              <a:solidFill>
+                <a:schemeClr val="tx1">
+                  <a:lumMod val="65000"/>
+                  <a:lumOff val="35000"/>
+                </a:schemeClr>
+              </a:solidFill>
+              <a:latin typeface="+mn-lt"/>
+              <a:ea typeface="+mn-ea"/>
+              <a:cs typeface="+mn-cs"/>
+            </a:defRPr>
+          </a:pPr>
+          <a:endParaRPr lang="ru-RU"/>
+        </a:p>
+      </c:txPr>
+    </c:legend>
+    <c:plotVisOnly val="1"/>
+    <c:dispBlanksAs val="gap"/>
+    <c:extLst>
+      <c:ext xmlns:c16r3="http://schemas.microsoft.com/office/drawing/2017/03/chart" uri="{56B9EC1D-385E-4148-901F-78D8002777C0}">
+        <c16r3:dataDisplayOptions16>
+          <c16r3:dispNaAsBlank val="1"/>
+        </c16r3:dataDisplayOptions16>
+      </c:ext>
+    </c:extLst>
+    <c:showDLblsOverMax val="0"/>
+  </c:chart>
+  <c:spPr>
+    <a:solidFill>
+      <a:schemeClr val="bg1"/>
+    </a:solidFill>
+    <a:ln w="9525" cap="flat" cmpd="sng" algn="ctr">
+      <a:solidFill>
+        <a:schemeClr val="tx1">
+          <a:lumMod val="15000"/>
+          <a:lumOff val="85000"/>
+        </a:schemeClr>
+      </a:solidFill>
+      <a:round/>
+    </a:ln>
+    <a:effectLst/>
+  </c:spPr>
+  <c:txPr>
+    <a:bodyPr/>
+    <a:lstStyle/>
+    <a:p>
+      <a:pPr>
+        <a:defRPr/>
+      </a:pPr>
+      <a:endParaRPr lang="ru-RU"/>
+    </a:p>
+  </c:txPr>
+  <c:externalData r:id="rId3">
+    <c:autoUpdate val="0"/>
+  </c:externalData>
+</c:chartSpace>
+</file>
+
 <file path=word/charts/colors1.xml><?xml version="1.0" encoding="utf-8"?>
+<cs:colorStyle xmlns:cs="http://schemas.microsoft.com/office/drawing/2012/chartStyle" xmlns:a="http://schemas.openxmlformats.org/drawingml/2006/main" meth="cycle" id="10">
+  <a:schemeClr val="accent1"/>
+  <a:schemeClr val="accent2"/>
+  <a:schemeClr val="accent3"/>
+  <a:schemeClr val="accent4"/>
+  <a:schemeClr val="accent5"/>
+  <a:schemeClr val="accent6"/>
+  <cs:variation/>
+  <cs:variation>
+    <a:lumMod val="60000"/>
+  </cs:variation>
+  <cs:variation>
+    <a:lumMod val="80000"/>
+    <a:lumOff val="20000"/>
+  </cs:variation>
+  <cs:variation>
+    <a:lumMod val="80000"/>
+  </cs:variation>
+  <cs:variation>
+    <a:lumMod val="60000"/>
+    <a:lumOff val="40000"/>
+  </cs:variation>
+  <cs:variation>
+    <a:lumMod val="50000"/>
+  </cs:variation>
+  <cs:variation>
+    <a:lumMod val="70000"/>
+    <a:lumOff val="30000"/>
+  </cs:variation>
+  <cs:variation>
+    <a:lumMod val="70000"/>
+  </cs:variation>
+  <cs:variation>
+    <a:lumMod val="50000"/>
+    <a:lumOff val="50000"/>
+  </cs:variation>
+</cs:colorStyle>
+</file>
+
+<file path=word/charts/colors2.xml><?xml version="1.0" encoding="utf-8"?>
 <cs:colorStyle xmlns:cs="http://schemas.microsoft.com/office/drawing/2012/chartStyle" xmlns:a="http://schemas.openxmlformats.org/drawingml/2006/main" meth="cycle" id="10">
   <a:schemeClr val="accent1"/>
   <a:schemeClr val="accent2"/>
@@ -7181,6 +6511,522 @@
 </cs:chartStyle>
 </file>
 
+<file path=word/charts/style2.xml><?xml version="1.0" encoding="utf-8"?>
+<cs:chartStyle xmlns:cs="http://schemas.microsoft.com/office/drawing/2012/chartStyle" xmlns:a="http://schemas.openxmlformats.org/drawingml/2006/main" id="227">
+  <cs:axisTitle>
+    <cs:lnRef idx="0"/>
+    <cs:fillRef idx="0"/>
+    <cs:effectRef idx="0"/>
+    <cs:fontRef idx="minor">
+      <a:schemeClr val="tx1">
+        <a:lumMod val="65000"/>
+        <a:lumOff val="35000"/>
+      </a:schemeClr>
+    </cs:fontRef>
+    <cs:defRPr sz="1000" kern="1200"/>
+  </cs:axisTitle>
+  <cs:categoryAxis>
+    <cs:lnRef idx="0"/>
+    <cs:fillRef idx="0"/>
+    <cs:effectRef idx="0"/>
+    <cs:fontRef idx="minor">
+      <a:schemeClr val="tx1">
+        <a:lumMod val="65000"/>
+        <a:lumOff val="35000"/>
+      </a:schemeClr>
+    </cs:fontRef>
+    <cs:spPr>
+      <a:ln w="9525" cap="flat" cmpd="sng" algn="ctr">
+        <a:solidFill>
+          <a:schemeClr val="tx1">
+            <a:lumMod val="15000"/>
+            <a:lumOff val="85000"/>
+          </a:schemeClr>
+        </a:solidFill>
+        <a:round/>
+      </a:ln>
+    </cs:spPr>
+    <cs:defRPr sz="900" kern="1200"/>
+  </cs:categoryAxis>
+  <cs:chartArea mods="allowNoFillOverride allowNoLineOverride">
+    <cs:lnRef idx="0"/>
+    <cs:fillRef idx="0"/>
+    <cs:effectRef idx="0"/>
+    <cs:fontRef idx="minor">
+      <a:schemeClr val="tx1"/>
+    </cs:fontRef>
+    <cs:spPr>
+      <a:solidFill>
+        <a:schemeClr val="bg1"/>
+      </a:solidFill>
+      <a:ln w="9525" cap="flat" cmpd="sng" algn="ctr">
+        <a:solidFill>
+          <a:schemeClr val="tx1">
+            <a:lumMod val="15000"/>
+            <a:lumOff val="85000"/>
+          </a:schemeClr>
+        </a:solidFill>
+        <a:round/>
+      </a:ln>
+    </cs:spPr>
+    <cs:defRPr sz="1000" kern="1200"/>
+  </cs:chartArea>
+  <cs:dataLabel>
+    <cs:lnRef idx="0"/>
+    <cs:fillRef idx="0"/>
+    <cs:effectRef idx="0"/>
+    <cs:fontRef idx="minor">
+      <a:schemeClr val="tx1">
+        <a:lumMod val="75000"/>
+        <a:lumOff val="25000"/>
+      </a:schemeClr>
+    </cs:fontRef>
+    <cs:defRPr sz="900" kern="1200"/>
+  </cs:dataLabel>
+  <cs:dataLabelCallout>
+    <cs:lnRef idx="0"/>
+    <cs:fillRef idx="0"/>
+    <cs:effectRef idx="0"/>
+    <cs:fontRef idx="minor">
+      <a:schemeClr val="dk1">
+        <a:lumMod val="65000"/>
+        <a:lumOff val="35000"/>
+      </a:schemeClr>
+    </cs:fontRef>
+    <cs:spPr>
+      <a:solidFill>
+        <a:schemeClr val="lt1"/>
+      </a:solidFill>
+      <a:ln>
+        <a:solidFill>
+          <a:schemeClr val="dk1">
+            <a:lumMod val="25000"/>
+            <a:lumOff val="75000"/>
+          </a:schemeClr>
+        </a:solidFill>
+      </a:ln>
+    </cs:spPr>
+    <cs:defRPr sz="900" kern="1200"/>
+    <cs:bodyPr rot="0" spcFirstLastPara="1" vertOverflow="clip" horzOverflow="clip" vert="horz" wrap="square" lIns="36576" tIns="18288" rIns="36576" bIns="18288" anchor="ctr" anchorCtr="1">
+      <a:spAutoFit/>
+    </cs:bodyPr>
+  </cs:dataLabelCallout>
+  <cs:dataPoint>
+    <cs:lnRef idx="0"/>
+    <cs:fillRef idx="1">
+      <cs:styleClr val="auto"/>
+    </cs:fillRef>
+    <cs:effectRef idx="0"/>
+    <cs:fontRef idx="minor">
+      <a:schemeClr val="tx1"/>
+    </cs:fontRef>
+    <cs:spPr>
+      <a:solidFill>
+        <a:schemeClr val="phClr"/>
+      </a:solidFill>
+    </cs:spPr>
+  </cs:dataPoint>
+  <cs:dataPoint3D>
+    <cs:lnRef idx="0"/>
+    <cs:fillRef idx="1">
+      <cs:styleClr val="auto"/>
+    </cs:fillRef>
+    <cs:effectRef idx="0"/>
+    <cs:fontRef idx="minor">
+      <a:schemeClr val="tx1"/>
+    </cs:fontRef>
+    <cs:spPr>
+      <a:solidFill>
+        <a:schemeClr val="phClr"/>
+      </a:solidFill>
+    </cs:spPr>
+  </cs:dataPoint3D>
+  <cs:dataPointLine>
+    <cs:lnRef idx="0">
+      <cs:styleClr val="auto"/>
+    </cs:lnRef>
+    <cs:fillRef idx="1"/>
+    <cs:effectRef idx="0"/>
+    <cs:fontRef idx="minor">
+      <a:schemeClr val="tx1"/>
+    </cs:fontRef>
+    <cs:spPr>
+      <a:ln w="28575" cap="rnd">
+        <a:solidFill>
+          <a:schemeClr val="phClr"/>
+        </a:solidFill>
+        <a:round/>
+      </a:ln>
+    </cs:spPr>
+  </cs:dataPointLine>
+  <cs:dataPointMarker>
+    <cs:lnRef idx="0">
+      <cs:styleClr val="auto"/>
+    </cs:lnRef>
+    <cs:fillRef idx="1">
+      <cs:styleClr val="auto"/>
+    </cs:fillRef>
+    <cs:effectRef idx="0"/>
+    <cs:fontRef idx="minor">
+      <a:schemeClr val="tx1"/>
+    </cs:fontRef>
+    <cs:spPr>
+      <a:solidFill>
+        <a:schemeClr val="phClr"/>
+      </a:solidFill>
+      <a:ln w="9525">
+        <a:solidFill>
+          <a:schemeClr val="phClr"/>
+        </a:solidFill>
+      </a:ln>
+    </cs:spPr>
+  </cs:dataPointMarker>
+  <cs:dataPointMarkerLayout symbol="circle" size="5"/>
+  <cs:dataPointWireframe>
+    <cs:lnRef idx="0">
+      <cs:styleClr val="auto"/>
+    </cs:lnRef>
+    <cs:fillRef idx="1"/>
+    <cs:effectRef idx="0"/>
+    <cs:fontRef idx="minor">
+      <a:schemeClr val="tx1"/>
+    </cs:fontRef>
+    <cs:spPr>
+      <a:ln w="9525" cap="rnd">
+        <a:solidFill>
+          <a:schemeClr val="phClr"/>
+        </a:solidFill>
+        <a:round/>
+      </a:ln>
+    </cs:spPr>
+  </cs:dataPointWireframe>
+  <cs:dataTable>
+    <cs:lnRef idx="0"/>
+    <cs:fillRef idx="0"/>
+    <cs:effectRef idx="0"/>
+    <cs:fontRef idx="minor">
+      <a:schemeClr val="tx1">
+        <a:lumMod val="65000"/>
+        <a:lumOff val="35000"/>
+      </a:schemeClr>
+    </cs:fontRef>
+    <cs:spPr>
+      <a:noFill/>
+      <a:ln w="9525" cap="flat" cmpd="sng" algn="ctr">
+        <a:solidFill>
+          <a:schemeClr val="tx1">
+            <a:lumMod val="15000"/>
+            <a:lumOff val="85000"/>
+          </a:schemeClr>
+        </a:solidFill>
+        <a:round/>
+      </a:ln>
+    </cs:spPr>
+    <cs:defRPr sz="900" kern="1200"/>
+  </cs:dataTable>
+  <cs:downBar>
+    <cs:lnRef idx="0"/>
+    <cs:fillRef idx="0"/>
+    <cs:effectRef idx="0"/>
+    <cs:fontRef idx="minor">
+      <a:schemeClr val="dk1"/>
+    </cs:fontRef>
+    <cs:spPr>
+      <a:solidFill>
+        <a:schemeClr val="dk1">
+          <a:lumMod val="65000"/>
+          <a:lumOff val="35000"/>
+        </a:schemeClr>
+      </a:solidFill>
+      <a:ln w="9525">
+        <a:solidFill>
+          <a:schemeClr val="tx1">
+            <a:lumMod val="65000"/>
+            <a:lumOff val="35000"/>
+          </a:schemeClr>
+        </a:solidFill>
+      </a:ln>
+    </cs:spPr>
+  </cs:downBar>
+  <cs:dropLine>
+    <cs:lnRef idx="0"/>
+    <cs:fillRef idx="0"/>
+    <cs:effectRef idx="0"/>
+    <cs:fontRef idx="minor">
+      <a:schemeClr val="tx1"/>
+    </cs:fontRef>
+    <cs:spPr>
+      <a:ln w="9525" cap="flat" cmpd="sng" algn="ctr">
+        <a:solidFill>
+          <a:schemeClr val="tx1">
+            <a:lumMod val="35000"/>
+            <a:lumOff val="65000"/>
+          </a:schemeClr>
+        </a:solidFill>
+        <a:round/>
+      </a:ln>
+    </cs:spPr>
+  </cs:dropLine>
+  <cs:errorBar>
+    <cs:lnRef idx="0"/>
+    <cs:fillRef idx="0"/>
+    <cs:effectRef idx="0"/>
+    <cs:fontRef idx="minor">
+      <a:schemeClr val="tx1"/>
+    </cs:fontRef>
+    <cs:spPr>
+      <a:ln w="9525" cap="flat" cmpd="sng" algn="ctr">
+        <a:solidFill>
+          <a:schemeClr val="tx1">
+            <a:lumMod val="65000"/>
+            <a:lumOff val="35000"/>
+          </a:schemeClr>
+        </a:solidFill>
+        <a:round/>
+      </a:ln>
+    </cs:spPr>
+  </cs:errorBar>
+  <cs:floor>
+    <cs:lnRef idx="0"/>
+    <cs:fillRef idx="0"/>
+    <cs:effectRef idx="0"/>
+    <cs:fontRef idx="minor">
+      <a:schemeClr val="tx1"/>
+    </cs:fontRef>
+    <cs:spPr>
+      <a:noFill/>
+      <a:ln>
+        <a:noFill/>
+      </a:ln>
+    </cs:spPr>
+  </cs:floor>
+  <cs:gridlineMajor>
+    <cs:lnRef idx="0"/>
+    <cs:fillRef idx="0"/>
+    <cs:effectRef idx="0"/>
+    <cs:fontRef idx="minor">
+      <a:schemeClr val="tx1"/>
+    </cs:fontRef>
+    <cs:spPr>
+      <a:ln w="9525" cap="flat" cmpd="sng" algn="ctr">
+        <a:solidFill>
+          <a:schemeClr val="tx1">
+            <a:lumMod val="15000"/>
+            <a:lumOff val="85000"/>
+          </a:schemeClr>
+        </a:solidFill>
+        <a:round/>
+      </a:ln>
+    </cs:spPr>
+  </cs:gridlineMajor>
+  <cs:gridlineMinor>
+    <cs:lnRef idx="0"/>
+    <cs:fillRef idx="0"/>
+    <cs:effectRef idx="0"/>
+    <cs:fontRef idx="minor">
+      <a:schemeClr val="tx1"/>
+    </cs:fontRef>
+    <cs:spPr>
+      <a:ln w="9525" cap="flat" cmpd="sng" algn="ctr">
+        <a:solidFill>
+          <a:schemeClr val="tx1">
+            <a:lumMod val="5000"/>
+            <a:lumOff val="95000"/>
+          </a:schemeClr>
+        </a:solidFill>
+        <a:round/>
+      </a:ln>
+    </cs:spPr>
+  </cs:gridlineMinor>
+  <cs:hiLoLine>
+    <cs:lnRef idx="0"/>
+    <cs:fillRef idx="0"/>
+    <cs:effectRef idx="0"/>
+    <cs:fontRef idx="minor">
+      <a:schemeClr val="tx1"/>
+    </cs:fontRef>
+    <cs:spPr>
+      <a:ln w="9525" cap="flat" cmpd="sng" algn="ctr">
+        <a:solidFill>
+          <a:schemeClr val="tx1">
+            <a:lumMod val="75000"/>
+            <a:lumOff val="25000"/>
+          </a:schemeClr>
+        </a:solidFill>
+        <a:round/>
+      </a:ln>
+    </cs:spPr>
+  </cs:hiLoLine>
+  <cs:leaderLine>
+    <cs:lnRef idx="0"/>
+    <cs:fillRef idx="0"/>
+    <cs:effectRef idx="0"/>
+    <cs:fontRef idx="minor">
+      <a:schemeClr val="tx1"/>
+    </cs:fontRef>
+    <cs:spPr>
+      <a:ln w="9525" cap="flat" cmpd="sng" algn="ctr">
+        <a:solidFill>
+          <a:schemeClr val="tx1">
+            <a:lumMod val="35000"/>
+            <a:lumOff val="65000"/>
+          </a:schemeClr>
+        </a:solidFill>
+        <a:round/>
+      </a:ln>
+    </cs:spPr>
+  </cs:leaderLine>
+  <cs:legend>
+    <cs:lnRef idx="0"/>
+    <cs:fillRef idx="0"/>
+    <cs:effectRef idx="0"/>
+    <cs:fontRef idx="minor">
+      <a:schemeClr val="tx1">
+        <a:lumMod val="65000"/>
+        <a:lumOff val="35000"/>
+      </a:schemeClr>
+    </cs:fontRef>
+    <cs:defRPr sz="900" kern="1200"/>
+  </cs:legend>
+  <cs:plotArea mods="allowNoFillOverride allowNoLineOverride">
+    <cs:lnRef idx="0"/>
+    <cs:fillRef idx="0"/>
+    <cs:effectRef idx="0"/>
+    <cs:fontRef idx="minor">
+      <a:schemeClr val="tx1"/>
+    </cs:fontRef>
+  </cs:plotArea>
+  <cs:plotArea3D mods="allowNoFillOverride allowNoLineOverride">
+    <cs:lnRef idx="0"/>
+    <cs:fillRef idx="0"/>
+    <cs:effectRef idx="0"/>
+    <cs:fontRef idx="minor">
+      <a:schemeClr val="tx1"/>
+    </cs:fontRef>
+  </cs:plotArea3D>
+  <cs:seriesAxis>
+    <cs:lnRef idx="0"/>
+    <cs:fillRef idx="0"/>
+    <cs:effectRef idx="0"/>
+    <cs:fontRef idx="minor">
+      <a:schemeClr val="tx1">
+        <a:lumMod val="65000"/>
+        <a:lumOff val="35000"/>
+      </a:schemeClr>
+    </cs:fontRef>
+    <cs:defRPr sz="900" kern="1200"/>
+  </cs:seriesAxis>
+  <cs:seriesLine>
+    <cs:lnRef idx="0"/>
+    <cs:fillRef idx="0"/>
+    <cs:effectRef idx="0"/>
+    <cs:fontRef idx="minor">
+      <a:schemeClr val="tx1"/>
+    </cs:fontRef>
+    <cs:spPr>
+      <a:ln w="9525" cap="flat" cmpd="sng" algn="ctr">
+        <a:solidFill>
+          <a:schemeClr val="tx1">
+            <a:lumMod val="35000"/>
+            <a:lumOff val="65000"/>
+          </a:schemeClr>
+        </a:solidFill>
+        <a:round/>
+      </a:ln>
+    </cs:spPr>
+  </cs:seriesLine>
+  <cs:title>
+    <cs:lnRef idx="0"/>
+    <cs:fillRef idx="0"/>
+    <cs:effectRef idx="0"/>
+    <cs:fontRef idx="minor">
+      <a:schemeClr val="tx1">
+        <a:lumMod val="65000"/>
+        <a:lumOff val="35000"/>
+      </a:schemeClr>
+    </cs:fontRef>
+    <cs:defRPr sz="1400" b="0" kern="1200" spc="0" baseline="0"/>
+  </cs:title>
+  <cs:trendline>
+    <cs:lnRef idx="0">
+      <cs:styleClr val="auto"/>
+    </cs:lnRef>
+    <cs:fillRef idx="0"/>
+    <cs:effectRef idx="0"/>
+    <cs:fontRef idx="minor">
+      <a:schemeClr val="tx1"/>
+    </cs:fontRef>
+    <cs:spPr>
+      <a:ln w="19050" cap="rnd">
+        <a:solidFill>
+          <a:schemeClr val="phClr"/>
+        </a:solidFill>
+        <a:prstDash val="sysDot"/>
+      </a:ln>
+    </cs:spPr>
+  </cs:trendline>
+  <cs:trendlineLabel>
+    <cs:lnRef idx="0"/>
+    <cs:fillRef idx="0"/>
+    <cs:effectRef idx="0"/>
+    <cs:fontRef idx="minor">
+      <a:schemeClr val="tx1">
+        <a:lumMod val="65000"/>
+        <a:lumOff val="35000"/>
+      </a:schemeClr>
+    </cs:fontRef>
+    <cs:defRPr sz="900" kern="1200"/>
+  </cs:trendlineLabel>
+  <cs:upBar>
+    <cs:lnRef idx="0"/>
+    <cs:fillRef idx="0"/>
+    <cs:effectRef idx="0"/>
+    <cs:fontRef idx="minor">
+      <a:schemeClr val="dk1"/>
+    </cs:fontRef>
+    <cs:spPr>
+      <a:solidFill>
+        <a:schemeClr val="lt1"/>
+      </a:solidFill>
+      <a:ln w="9525">
+        <a:solidFill>
+          <a:schemeClr val="tx1">
+            <a:lumMod val="15000"/>
+            <a:lumOff val="85000"/>
+          </a:schemeClr>
+        </a:solidFill>
+      </a:ln>
+    </cs:spPr>
+  </cs:upBar>
+  <cs:valueAxis>
+    <cs:lnRef idx="0"/>
+    <cs:fillRef idx="0"/>
+    <cs:effectRef idx="0"/>
+    <cs:fontRef idx="minor">
+      <a:schemeClr val="tx1">
+        <a:lumMod val="65000"/>
+        <a:lumOff val="35000"/>
+      </a:schemeClr>
+    </cs:fontRef>
+    <cs:defRPr sz="900" kern="1200"/>
+  </cs:valueAxis>
+  <cs:wall>
+    <cs:lnRef idx="0"/>
+    <cs:fillRef idx="0"/>
+    <cs:effectRef idx="0"/>
+    <cs:fontRef idx="minor">
+      <a:schemeClr val="tx1"/>
+    </cs:fontRef>
+    <cs:spPr>
+      <a:noFill/>
+      <a:ln>
+        <a:noFill/>
+      </a:ln>
+    </cs:spPr>
+  </cs:wall>
+</cs:chartStyle>
+</file>
+
 <file path=word/theme/theme1.xml><?xml version="1.0" encoding="utf-8"?>
 <a:theme xmlns:a="http://schemas.openxmlformats.org/drawingml/2006/main" name="Тема Office">
   <a:themeElements>

</xml_diff>